<commit_message>
new Files and Folders
</commit_message>
<xml_diff>
--- a/Artificial Intelligence/Coursework 1/2019-20 A CU6051NA A1 CW Individual Work 17030952 Pranaya Pradhan.docx
+++ b/Artificial Intelligence/Coursework 1/2019-20 A CU6051NA A1 CW Individual Work 17030952 Pranaya Pradhan.docx
@@ -214,6 +214,7 @@
       <w:pPr>
         <w:jc w:val="center"/>
         <w:rPr>
+          <w:rFonts w:ascii="Times New Roman" w:hAnsi="Times New Roman" w:cs="Times New Roman"/>
           <w:b/>
           <w:bCs/>
           <w:sz w:val="28"/>
@@ -222,6 +223,7 @@
       </w:pPr>
       <w:r>
         <w:rPr>
+          <w:rFonts w:ascii="Times New Roman" w:hAnsi="Times New Roman" w:cs="Times New Roman"/>
           <w:b/>
           <w:bCs/>
           <w:sz w:val="28"/>
@@ -234,14 +236,14 @@
       <w:pPr>
         <w:jc w:val="center"/>
         <w:rPr>
-          <w:rFonts w:cs="Arial"/>
-        </w:rPr>
-      </w:pPr>
-      <w:r>
-        <w:rPr>
-          <w:rFonts w:cs="Arial"/>
-        </w:rPr>
-        <w:t>CS6PO5 Final Year Project</w:t>
+          <w:rFonts w:ascii="Times New Roman" w:hAnsi="Times New Roman" w:cs="Times New Roman"/>
+        </w:rPr>
+      </w:pPr>
+      <w:r>
+        <w:rPr>
+          <w:rFonts w:ascii="Times New Roman" w:hAnsi="Times New Roman" w:cs="Times New Roman"/>
+        </w:rPr>
+        <w:t>CS5001NI Artificial Intelligence</w:t>
       </w:r>
     </w:p>
     <w:p>
@@ -282,13 +284,13 @@
           <w:rFonts w:cs="Arial"/>
         </w:rPr>
         <w:tab/>
-        <w:t>Digital ANFA</w:t>
-      </w:r>
-    </w:p>
-    <w:p>
-      <w:pPr>
-        <w:ind w:left="2880"/>
-        <w:rPr>
+      </w:r>
+    </w:p>
+    <w:p>
+      <w:pPr>
+        <w:ind w:left="2160"/>
+        <w:rPr>
+          <w:rFonts w:ascii="Times New Roman" w:hAnsi="Times New Roman" w:cs="Times New Roman"/>
           <w:b/>
           <w:bCs/>
           <w:sz w:val="28"/>
@@ -297,103 +299,132 @@
       </w:pPr>
       <w:r>
         <w:rPr>
+          <w:rFonts w:ascii="Times New Roman" w:hAnsi="Times New Roman" w:cs="Times New Roman"/>
           <w:b/>
           <w:bCs/>
           <w:sz w:val="28"/>
           <w:szCs w:val="26"/>
         </w:rPr>
-        <w:t xml:space="preserve">     </w:t>
-      </w:r>
-      <w:r>
-        <w:rPr>
+        <w:t xml:space="preserve">        </w:t>
+      </w:r>
+      <w:r>
+        <w:rPr>
+          <w:rFonts w:ascii="Times New Roman" w:hAnsi="Times New Roman" w:cs="Times New Roman"/>
           <w:b/>
           <w:bCs/>
           <w:sz w:val="28"/>
           <w:szCs w:val="26"/>
         </w:rPr>
-        <w:t xml:space="preserve">Assessment Type </w:t>
-      </w:r>
-    </w:p>
-    <w:p>
-      <w:pPr>
-        <w:jc w:val="center"/>
-        <w:rPr>
-          <w:bCs/>
-          <w:sz w:val="28"/>
-          <w:szCs w:val="26"/>
-        </w:rPr>
-      </w:pPr>
-      <w:r>
-        <w:rPr>
-          <w:bCs/>
-          <w:sz w:val="28"/>
-          <w:szCs w:val="26"/>
-          <w:lang w:val="en-US"/>
-        </w:rPr>
-        <w:t>Final Year Report</w:t>
-      </w:r>
-    </w:p>
-    <w:p>
-      <w:pPr>
-        <w:jc w:val="center"/>
-        <w:rPr>
+        <w:t xml:space="preserve">Assessment </w:t>
+      </w:r>
+      <w:r>
+        <w:rPr>
+          <w:rFonts w:ascii="Times New Roman" w:hAnsi="Times New Roman" w:cs="Times New Roman"/>
           <w:b/>
           <w:bCs/>
           <w:sz w:val="28"/>
           <w:szCs w:val="26"/>
         </w:rPr>
-      </w:pPr>
-    </w:p>
-    <w:p>
-      <w:pPr>
-        <w:jc w:val="center"/>
-        <w:rPr>
+        <w:t xml:space="preserve">Weightage &amp; </w:t>
+      </w:r>
+      <w:r>
+        <w:rPr>
+          <w:rFonts w:ascii="Times New Roman" w:hAnsi="Times New Roman" w:cs="Times New Roman"/>
           <w:b/>
           <w:bCs/>
           <w:sz w:val="28"/>
           <w:szCs w:val="26"/>
         </w:rPr>
-      </w:pPr>
-      <w:r>
-        <w:rPr>
+        <w:t xml:space="preserve">Type </w:t>
+      </w:r>
+    </w:p>
+    <w:p>
+      <w:pPr>
+        <w:jc w:val="center"/>
+        <w:rPr>
+          <w:rFonts w:ascii="Times New Roman" w:hAnsi="Times New Roman" w:cs="Times New Roman"/>
+          <w:bCs/>
+          <w:szCs w:val="24"/>
+        </w:rPr>
+      </w:pPr>
+      <w:r>
+        <w:rPr>
+          <w:rFonts w:ascii="Times New Roman" w:hAnsi="Times New Roman" w:cs="Times New Roman"/>
+          <w:bCs/>
+          <w:szCs w:val="24"/>
+        </w:rPr>
+        <w:t>20% Individual Coursework</w:t>
+      </w:r>
+    </w:p>
+    <w:p>
+      <w:pPr>
+        <w:jc w:val="center"/>
+        <w:rPr>
+          <w:rFonts w:ascii="Times New Roman" w:hAnsi="Times New Roman" w:cs="Times New Roman"/>
+          <w:bCs/>
+          <w:szCs w:val="24"/>
+        </w:rPr>
+      </w:pPr>
+    </w:p>
+    <w:p>
+      <w:pPr>
+        <w:jc w:val="center"/>
+        <w:rPr>
+          <w:rFonts w:ascii="Times New Roman" w:hAnsi="Times New Roman" w:cs="Times New Roman"/>
           <w:b/>
           <w:bCs/>
           <w:sz w:val="28"/>
           <w:szCs w:val="26"/>
         </w:rPr>
-        <w:t>Year and Semester</w:t>
-      </w:r>
-    </w:p>
-    <w:p>
-      <w:pPr>
-        <w:jc w:val="center"/>
-        <w:rPr>
+      </w:pPr>
+      <w:r>
+        <w:rPr>
+          <w:rFonts w:ascii="Times New Roman" w:hAnsi="Times New Roman" w:cs="Times New Roman"/>
+          <w:b/>
           <w:bCs/>
           <w:sz w:val="28"/>
           <w:szCs w:val="26"/>
         </w:rPr>
-      </w:pPr>
-      <w:r>
+        <w:t>Year and Semester</w:t>
+      </w:r>
+    </w:p>
+    <w:p>
+      <w:pPr>
+        <w:jc w:val="center"/>
         <w:rPr>
           <w:bCs/>
-          <w:sz w:val="28"/>
-          <w:szCs w:val="26"/>
+          <w:szCs w:val="24"/>
+        </w:rPr>
+      </w:pPr>
+      <w:r>
+        <w:rPr>
+          <w:rFonts w:ascii="Times New Roman" w:hAnsi="Times New Roman" w:cs="Times New Roman"/>
+          <w:bCs/>
+          <w:szCs w:val="24"/>
         </w:rPr>
         <w:t>2019-20</w:t>
       </w:r>
       <w:r>
         <w:rPr>
+          <w:rFonts w:ascii="Times New Roman" w:hAnsi="Times New Roman" w:cs="Times New Roman"/>
           <w:bCs/>
-          <w:sz w:val="28"/>
-          <w:szCs w:val="26"/>
-        </w:rPr>
-        <w:t xml:space="preserve"> Autumn </w:t>
+          <w:szCs w:val="24"/>
+        </w:rPr>
+        <w:t xml:space="preserve"> Autumn</w:t>
+      </w:r>
+      <w:r>
+        <w:rPr>
+          <w:bCs/>
+          <w:szCs w:val="24"/>
+        </w:rPr>
+        <w:t xml:space="preserve"> </w:t>
       </w:r>
     </w:p>
     <w:p>
       <w:pPr>
         <w:jc w:val="center"/>
         <w:rPr>
+          <w:rFonts w:ascii="Times New Roman" w:hAnsi="Times New Roman" w:cs="Times New Roman"/>
           <w:b/>
           <w:bCs/>
         </w:rPr>
@@ -401,137 +432,148 @@
     </w:p>
     <w:p>
       <w:pPr>
-        <w:rPr>
+        <w:ind w:left="2160"/>
+        <w:rPr>
+          <w:rFonts w:ascii="Times New Roman" w:hAnsi="Times New Roman" w:cs="Times New Roman"/>
           <w:b/>
           <w:bCs/>
         </w:rPr>
       </w:pPr>
       <w:r>
         <w:rPr>
+          <w:rFonts w:ascii="Times New Roman" w:hAnsi="Times New Roman" w:cs="Times New Roman"/>
           <w:b/>
           <w:bCs/>
         </w:rPr>
-        <w:t>Student Name:</w:t>
-      </w:r>
-      <w:r>
-        <w:rPr>
+        <w:t xml:space="preserve">       </w:t>
+      </w:r>
+      <w:r>
+        <w:rPr>
+          <w:rFonts w:ascii="Times New Roman" w:hAnsi="Times New Roman" w:cs="Times New Roman"/>
           <w:b/>
           <w:bCs/>
         </w:rPr>
-        <w:t xml:space="preserve"> </w:t>
-      </w:r>
-      <w:r>
-        <w:rPr>
-          <w:bCs/>
-        </w:rPr>
-        <w:t>Pranaya Pradhan</w:t>
-      </w:r>
-      <w:r>
-        <w:rPr>
+        <w:t>Student Name:</w:t>
+      </w:r>
+      <w:r>
+        <w:rPr>
+          <w:rFonts w:ascii="Times New Roman" w:hAnsi="Times New Roman" w:cs="Times New Roman"/>
           <w:b/>
           <w:bCs/>
         </w:rPr>
+        <w:t xml:space="preserve"> </w:t>
+      </w:r>
+      <w:r>
+        <w:rPr>
+          <w:rFonts w:ascii="Times New Roman" w:hAnsi="Times New Roman" w:cs="Times New Roman"/>
+          <w:bCs/>
+        </w:rPr>
+        <w:t>Pranaya Pradhan</w:t>
+      </w:r>
+      <w:r>
+        <w:rPr>
+          <w:rFonts w:ascii="Times New Roman" w:hAnsi="Times New Roman" w:cs="Times New Roman"/>
+          <w:b/>
+          <w:bCs/>
+        </w:rPr>
         <w:tab/>
         <w:t xml:space="preserve">     </w:t>
       </w:r>
-      <w:r>
-        <w:rPr>
+    </w:p>
+    <w:p>
+      <w:pPr>
+        <w:ind w:left="2880"/>
+        <w:rPr>
+          <w:rFonts w:ascii="Times New Roman" w:hAnsi="Times New Roman" w:cs="Times New Roman"/>
           <w:b/>
           <w:bCs/>
         </w:rPr>
-        <w:t xml:space="preserve">Internal Supervisor:  </w:t>
-      </w:r>
-      <w:r>
-        <w:rPr>
-          <w:bCs/>
-        </w:rPr>
-        <w:t>Rohit</w:t>
-      </w:r>
-      <w:r>
-        <w:rPr>
-          <w:bCs/>
-        </w:rPr>
-        <w:t xml:space="preserve"> </w:t>
-      </w:r>
-      <w:r>
-        <w:rPr>
-          <w:bCs/>
-        </w:rPr>
-        <w:t>Pandey</w:t>
-      </w:r>
-    </w:p>
-    <w:p>
-      <w:pPr>
-        <w:rPr>
+      </w:pPr>
+      <w:r>
+        <w:rPr>
+          <w:rFonts w:ascii="Times New Roman" w:hAnsi="Times New Roman" w:cs="Times New Roman"/>
           <w:b/>
           <w:bCs/>
         </w:rPr>
-      </w:pPr>
-      <w:r>
-        <w:rPr>
+        <w:t>London Met ID:</w:t>
+      </w:r>
+      <w:r>
+        <w:rPr>
+          <w:rFonts w:ascii="Times New Roman" w:hAnsi="Times New Roman" w:cs="Times New Roman"/>
           <w:b/>
           <w:bCs/>
         </w:rPr>
-        <w:t>London Met ID:</w:t>
-      </w:r>
-      <w:r>
-        <w:rPr>
+        <w:t xml:space="preserve"> </w:t>
+      </w:r>
+      <w:r>
+        <w:rPr>
+          <w:rFonts w:ascii="Times New Roman" w:hAnsi="Times New Roman" w:cs="Times New Roman"/>
+          <w:bCs/>
+        </w:rPr>
+        <w:t>17030952</w:t>
+      </w:r>
+      <w:r>
+        <w:rPr>
+          <w:rFonts w:ascii="Times New Roman" w:hAnsi="Times New Roman" w:cs="Times New Roman"/>
           <w:b/>
           <w:bCs/>
         </w:rPr>
-        <w:t xml:space="preserve"> </w:t>
-      </w:r>
-      <w:r>
-        <w:rPr>
-          <w:bCs/>
-        </w:rPr>
-        <w:t>17030952</w:t>
-      </w:r>
-      <w:r>
-        <w:rPr>
+        <w:tab/>
+      </w:r>
+      <w:r>
+        <w:rPr>
+          <w:rFonts w:ascii="Times New Roman" w:hAnsi="Times New Roman" w:cs="Times New Roman"/>
           <w:b/>
           <w:bCs/>
         </w:rPr>
         <w:tab/>
-      </w:r>
-      <w:r>
-        <w:rPr>
+        <w:t xml:space="preserve">     </w:t>
+      </w:r>
+    </w:p>
+    <w:p>
+      <w:pPr>
+        <w:ind w:left="2160" w:firstLine="720"/>
+        <w:rPr>
+          <w:rFonts w:ascii="Times New Roman" w:hAnsi="Times New Roman" w:cs="Times New Roman"/>
           <w:b/>
           <w:bCs/>
         </w:rPr>
-        <w:tab/>
-        <w:t xml:space="preserve">     </w:t>
-      </w:r>
-      <w:r>
-        <w:rPr>
+      </w:pPr>
+      <w:r>
+        <w:rPr>
+          <w:rFonts w:ascii="Times New Roman" w:hAnsi="Times New Roman" w:cs="Times New Roman"/>
           <w:b/>
           <w:bCs/>
         </w:rPr>
-        <w:t xml:space="preserve">External Supervisor: </w:t>
-      </w:r>
-      <w:r>
-        <w:rPr>
-          <w:bCs/>
-        </w:rPr>
-        <w:t>Shekhar Timsina</w:t>
-      </w:r>
-    </w:p>
-    <w:p>
-      <w:pPr>
-        <w:rPr>
+        <w:t>College ID:</w:t>
+      </w:r>
+      <w:r>
+        <w:rPr>
+          <w:rFonts w:ascii="Times New Roman" w:hAnsi="Times New Roman" w:cs="Times New Roman"/>
           <w:b/>
           <w:bCs/>
         </w:rPr>
-      </w:pPr>
-      <w:r>
-        <w:rPr>
+        <w:t xml:space="preserve"> </w:t>
+      </w:r>
+      <w:r>
+        <w:rPr>
+          <w:rFonts w:ascii="Times New Roman" w:hAnsi="Times New Roman" w:cs="Times New Roman"/>
+          <w:bCs/>
+        </w:rPr>
+        <w:t>np01cp4a170020</w:t>
+      </w:r>
+    </w:p>
+    <w:p>
+      <w:pPr>
+        <w:rPr>
+          <w:rFonts w:ascii="Times New Roman" w:hAnsi="Times New Roman" w:cs="Times New Roman"/>
           <w:b/>
           <w:bCs/>
         </w:rPr>
-        <w:t>College ID:</w:t>
-      </w:r>
-      <w:r>
-        <w:rPr>
+      </w:pPr>
+      <w:r>
+        <w:rPr>
+          <w:rFonts w:ascii="Times New Roman" w:hAnsi="Times New Roman" w:cs="Times New Roman"/>
           <w:b/>
           <w:bCs/>
         </w:rPr>
@@ -539,75 +581,104 @@
       </w:r>
       <w:r>
         <w:rPr>
-          <w:bCs/>
-        </w:rPr>
-        <w:t>np01cp4a170020</w:t>
-      </w:r>
-    </w:p>
-    <w:p>
-      <w:pPr>
-        <w:rPr>
+          <w:rFonts w:ascii="Times New Roman" w:hAnsi="Times New Roman" w:cs="Times New Roman"/>
           <w:b/>
           <w:bCs/>
         </w:rPr>
-      </w:pPr>
-      <w:r>
-        <w:rPr>
+        <w:tab/>
+      </w:r>
+      <w:r>
+        <w:rPr>
+          <w:rFonts w:ascii="Times New Roman" w:hAnsi="Times New Roman" w:cs="Times New Roman"/>
           <w:b/>
           <w:bCs/>
         </w:rPr>
-        <w:t>Assignment Due Date:</w:t>
-      </w:r>
-    </w:p>
-    <w:p>
-      <w:pPr>
-        <w:rPr>
+        <w:tab/>
+      </w:r>
+      <w:r>
+        <w:rPr>
+          <w:rFonts w:ascii="Times New Roman" w:hAnsi="Times New Roman" w:cs="Times New Roman"/>
           <w:b/>
           <w:bCs/>
         </w:rPr>
-      </w:pPr>
-      <w:r>
-        <w:rPr>
+        <w:tab/>
+        <w:t xml:space="preserve">        </w:t>
+      </w:r>
+      <w:r>
+        <w:rPr>
+          <w:rFonts w:ascii="Times New Roman" w:hAnsi="Times New Roman" w:cs="Times New Roman"/>
           <w:b/>
           <w:bCs/>
         </w:rPr>
-        <w:t>Assignment Submission Date:</w:t>
-      </w:r>
-    </w:p>
-    <w:p>
-      <w:pPr>
-        <w:rPr>
+        <w:t>Assignment Due Date:</w:t>
+      </w:r>
+    </w:p>
+    <w:p>
+      <w:pPr>
+        <w:ind w:left="2160"/>
+        <w:rPr>
+          <w:rFonts w:ascii="Times New Roman" w:hAnsi="Times New Roman" w:cs="Times New Roman"/>
           <w:b/>
           <w:bCs/>
         </w:rPr>
       </w:pPr>
       <w:r>
         <w:rPr>
+          <w:rFonts w:ascii="Times New Roman" w:hAnsi="Times New Roman" w:cs="Times New Roman"/>
           <w:b/>
           <w:bCs/>
         </w:rPr>
-        <w:t>Word Count:</w:t>
-      </w:r>
-      <w:r>
-        <w:rPr>
+        <w:t xml:space="preserve">      </w:t>
+      </w:r>
+      <w:r>
+        <w:rPr>
+          <w:rFonts w:ascii="Times New Roman" w:hAnsi="Times New Roman" w:cs="Times New Roman"/>
           <w:b/>
           <w:bCs/>
         </w:rPr>
-        <w:t xml:space="preserve"> </w:t>
-      </w:r>
-    </w:p>
-    <w:p>
-      <w:pPr>
-        <w:rPr>
+        <w:t>Assignment Submission Date:</w:t>
+      </w:r>
+    </w:p>
+    <w:p>
+      <w:pPr>
+        <w:ind w:left="2880"/>
+        <w:rPr>
+          <w:rFonts w:ascii="Times New Roman" w:hAnsi="Times New Roman" w:cs="Times New Roman"/>
           <w:b/>
           <w:bCs/>
         </w:rPr>
       </w:pPr>
+      <w:r>
+        <w:rPr>
+          <w:rFonts w:ascii="Times New Roman" w:hAnsi="Times New Roman" w:cs="Times New Roman"/>
+          <w:b/>
+          <w:bCs/>
+        </w:rPr>
+        <w:t>Word Count:</w:t>
+      </w:r>
+      <w:r>
+        <w:rPr>
+          <w:rFonts w:ascii="Times New Roman" w:hAnsi="Times New Roman" w:cs="Times New Roman"/>
+          <w:b/>
+          <w:bCs/>
+        </w:rPr>
+        <w:t xml:space="preserve"> </w:t>
+      </w:r>
+    </w:p>
+    <w:p>
+      <w:pPr>
+        <w:rPr>
+          <w:rFonts w:ascii="Times New Roman" w:hAnsi="Times New Roman" w:cs="Times New Roman"/>
+          <w:b/>
+          <w:bCs/>
+        </w:rPr>
+      </w:pPr>
     </w:p>
     <w:p>
       <w:pPr>
         <w:jc w:val="center"/>
         <w:rPr>
+          <w:rFonts w:ascii="Times New Roman" w:hAnsi="Times New Roman" w:cs="Times New Roman"/>
           <w:i/>
           <w:iCs/>
           <w:sz w:val="20"/>
@@ -616,6 +687,7 @@
       </w:pPr>
       <w:r>
         <w:rPr>
+          <w:rFonts w:ascii="Times New Roman" w:hAnsi="Times New Roman" w:cs="Times New Roman"/>
           <w:i/>
           <w:iCs/>
           <w:sz w:val="20"/>
@@ -625,6 +697,7 @@
       </w:r>
       <w:r>
         <w:rPr>
+          <w:rFonts w:ascii="Times New Roman" w:hAnsi="Times New Roman" w:cs="Times New Roman"/>
           <w:i/>
           <w:iCs/>
           <w:sz w:val="20"/>
@@ -634,6 +707,7 @@
       </w:r>
       <w:r>
         <w:rPr>
+          <w:rFonts w:ascii="Times New Roman" w:hAnsi="Times New Roman" w:cs="Times New Roman"/>
           <w:i/>
           <w:iCs/>
           <w:sz w:val="20"/>
@@ -643,6 +717,7 @@
       </w:r>
       <w:r>
         <w:rPr>
+          <w:rFonts w:ascii="Times New Roman" w:hAnsi="Times New Roman" w:cs="Times New Roman"/>
           <w:i/>
           <w:iCs/>
           <w:sz w:val="20"/>
@@ -652,6 +727,7 @@
       </w:r>
       <w:r>
         <w:rPr>
+          <w:rFonts w:ascii="Times New Roman" w:hAnsi="Times New Roman" w:cs="Times New Roman"/>
           <w:i/>
           <w:iCs/>
           <w:sz w:val="20"/>
@@ -660,45 +736,422 @@
         <w:t xml:space="preserve"> of zero will be awarded.</w:t>
       </w:r>
     </w:p>
+    <w:p>
+      <w:pPr>
+        <w:rPr>
+          <w:rFonts w:cs="Arial"/>
+          <w:szCs w:val="24"/>
+        </w:rPr>
+      </w:pPr>
+    </w:p>
+    <w:p>
+      <w:pPr>
+        <w:rPr>
+          <w:rFonts w:cs="Arial"/>
+          <w:szCs w:val="24"/>
+        </w:rPr>
+      </w:pPr>
+    </w:p>
     <w:sdt>
       <w:sdtPr>
-        <w:rPr>
-          <w:rFonts w:asciiTheme="minorHAnsi" w:eastAsiaTheme="minorHAnsi" w:hAnsiTheme="minorHAnsi" w:cstheme="minorBidi"/>
-          <w:b w:val="0"/>
-          <w:bCs w:val="0"/>
+        <w:id w:val="-2107409993"/>
+        <w:docPartObj>
+          <w:docPartGallery w:val="Table of Contents"/>
+          <w:docPartUnique/>
+        </w:docPartObj>
+      </w:sdtPr>
+      <w:sdtEndPr>
+        <w:rPr>
+          <w:rFonts w:ascii="Arial" w:eastAsiaTheme="minorHAnsi" w:hAnsi="Arial" w:cstheme="minorBidi"/>
+          <w:b/>
+          <w:bCs/>
+          <w:noProof/>
           <w:color w:val="auto"/>
-          <w:sz w:val="22"/>
+          <w:sz w:val="24"/>
           <w:szCs w:val="22"/>
           <w:lang w:val="en-GB"/>
-        </w:rPr>
-        <w:id w:val="196811"/>
-      </w:sdtPr>
-      <w:sdtEndPr>
-        <w:rPr>
-          <w:rFonts w:ascii="Arial" w:hAnsi="Arial"/>
-          <w:sz w:val="24"/>
         </w:rPr>
       </w:sdtEndPr>
       <w:sdtContent>
         <w:p>
           <w:pPr>
-            <w:pStyle w:val="TOCHeading1"/>
+            <w:pStyle w:val="TOCHeading"/>
+          </w:pPr>
+          <w:r>
+            <w:t>Table of Contents</w:t>
+          </w:r>
+        </w:p>
+        <w:p>
+          <w:pPr>
+            <w:pStyle w:val="TOC1"/>
+            <w:tabs>
+              <w:tab w:val="left" w:pos="440"/>
+              <w:tab w:val="right" w:leader="dot" w:pos="9016"/>
+            </w:tabs>
             <w:rPr>
-              <w:rFonts w:cs="Arial"/>
-              <w:sz w:val="24"/>
-              <w:szCs w:val="24"/>
+              <w:rFonts w:asciiTheme="minorHAnsi" w:eastAsiaTheme="minorEastAsia" w:hAnsiTheme="minorHAnsi"/>
+              <w:noProof/>
+              <w:sz w:val="22"/>
+              <w:lang w:val="en-US"/>
             </w:rPr>
           </w:pPr>
           <w:r>
+            <w:fldChar w:fldCharType="begin"/>
+          </w:r>
+          <w:r>
+            <w:instrText xml:space="preserve"> TOC \o "1-3" \h \z \u </w:instrText>
+          </w:r>
+          <w:r>
+            <w:fldChar w:fldCharType="separate"/>
+          </w:r>
+          <w:hyperlink w:anchor="_Toc28004837" w:history="1">
+            <w:r>
+              <w:rPr>
+                <w:rStyle w:val="Hyperlink"/>
+                <w:noProof/>
+              </w:rPr>
+              <w:t>1.</w:t>
+            </w:r>
+            <w:r>
+              <w:rPr>
+                <w:rFonts w:asciiTheme="minorHAnsi" w:eastAsiaTheme="minorEastAsia" w:hAnsiTheme="minorHAnsi"/>
+                <w:noProof/>
+                <w:sz w:val="22"/>
+                <w:lang w:val="en-US"/>
+              </w:rPr>
+              <w:tab/>
+            </w:r>
+            <w:r>
+              <w:rPr>
+                <w:rStyle w:val="Hyperlink"/>
+                <w:noProof/>
+              </w:rPr>
+              <w:t>Introduction</w:t>
+            </w:r>
+            <w:r>
+              <w:rPr>
+                <w:noProof/>
+                <w:webHidden/>
+              </w:rPr>
+              <w:tab/>
+            </w:r>
+            <w:r>
+              <w:rPr>
+                <w:noProof/>
+                <w:webHidden/>
+              </w:rPr>
+              <w:fldChar w:fldCharType="begin"/>
+            </w:r>
+            <w:r>
+              <w:rPr>
+                <w:noProof/>
+                <w:webHidden/>
+              </w:rPr>
+              <w:instrText xml:space="preserve"> PAGEREF _Toc28004837 \h </w:instrText>
+            </w:r>
+            <w:r>
+              <w:rPr>
+                <w:noProof/>
+                <w:webHidden/>
+              </w:rPr>
+            </w:r>
+            <w:r>
+              <w:rPr>
+                <w:noProof/>
+                <w:webHidden/>
+              </w:rPr>
+              <w:fldChar w:fldCharType="separate"/>
+            </w:r>
+            <w:r>
+              <w:rPr>
+                <w:noProof/>
+                <w:webHidden/>
+              </w:rPr>
+              <w:t>1</w:t>
+            </w:r>
+            <w:r>
+              <w:rPr>
+                <w:noProof/>
+                <w:webHidden/>
+              </w:rPr>
+              <w:fldChar w:fldCharType="end"/>
+            </w:r>
+          </w:hyperlink>
+        </w:p>
+        <w:p>
+          <w:pPr>
+            <w:pStyle w:val="TOC1"/>
+            <w:tabs>
+              <w:tab w:val="left" w:pos="440"/>
+              <w:tab w:val="right" w:leader="dot" w:pos="9016"/>
+            </w:tabs>
             <w:rPr>
-              <w:rFonts w:cs="Arial"/>
-              <w:sz w:val="24"/>
-              <w:szCs w:val="24"/>
+              <w:rFonts w:asciiTheme="minorHAnsi" w:eastAsiaTheme="minorEastAsia" w:hAnsiTheme="minorHAnsi"/>
+              <w:noProof/>
+              <w:sz w:val="22"/>
+              <w:lang w:val="en-US"/>
             </w:rPr>
-            <w:t>Table of Contents</w:t>
+          </w:pPr>
+          <w:hyperlink w:anchor="_Toc28004838" w:history="1">
+            <w:r>
+              <w:rPr>
+                <w:rStyle w:val="Hyperlink"/>
+                <w:noProof/>
+              </w:rPr>
+              <w:t>2.</w:t>
+            </w:r>
+            <w:r>
+              <w:rPr>
+                <w:rFonts w:asciiTheme="minorHAnsi" w:eastAsiaTheme="minorEastAsia" w:hAnsiTheme="minorHAnsi"/>
+                <w:noProof/>
+                <w:sz w:val="22"/>
+                <w:lang w:val="en-US"/>
+              </w:rPr>
+              <w:tab/>
+            </w:r>
+            <w:r>
+              <w:rPr>
+                <w:rStyle w:val="Hyperlink"/>
+                <w:noProof/>
+              </w:rPr>
+              <w:t>Background</w:t>
+            </w:r>
+            <w:r>
+              <w:rPr>
+                <w:noProof/>
+                <w:webHidden/>
+              </w:rPr>
+              <w:tab/>
+            </w:r>
+            <w:r>
+              <w:rPr>
+                <w:noProof/>
+                <w:webHidden/>
+              </w:rPr>
+              <w:fldChar w:fldCharType="begin"/>
+            </w:r>
+            <w:r>
+              <w:rPr>
+                <w:noProof/>
+                <w:webHidden/>
+              </w:rPr>
+              <w:instrText xml:space="preserve"> PAGEREF _Toc28004838 \h </w:instrText>
+            </w:r>
+            <w:r>
+              <w:rPr>
+                <w:noProof/>
+                <w:webHidden/>
+              </w:rPr>
+            </w:r>
+            <w:r>
+              <w:rPr>
+                <w:noProof/>
+                <w:webHidden/>
+              </w:rPr>
+              <w:fldChar w:fldCharType="separate"/>
+            </w:r>
+            <w:r>
+              <w:rPr>
+                <w:noProof/>
+                <w:webHidden/>
+              </w:rPr>
+              <w:t>1</w:t>
+            </w:r>
+            <w:r>
+              <w:rPr>
+                <w:noProof/>
+                <w:webHidden/>
+              </w:rPr>
+              <w:fldChar w:fldCharType="end"/>
+            </w:r>
+          </w:hyperlink>
+        </w:p>
+        <w:p>
+          <w:pPr>
+            <w:pStyle w:val="TOC1"/>
+            <w:tabs>
+              <w:tab w:val="left" w:pos="440"/>
+              <w:tab w:val="right" w:leader="dot" w:pos="9016"/>
+            </w:tabs>
+            <w:rPr>
+              <w:rFonts w:asciiTheme="minorHAnsi" w:eastAsiaTheme="minorEastAsia" w:hAnsiTheme="minorHAnsi"/>
+              <w:noProof/>
+              <w:sz w:val="22"/>
+              <w:lang w:val="en-US"/>
+            </w:rPr>
+          </w:pPr>
+          <w:hyperlink w:anchor="_Toc28004839" w:history="1">
+            <w:r>
+              <w:rPr>
+                <w:rStyle w:val="Hyperlink"/>
+                <w:noProof/>
+              </w:rPr>
+              <w:t>3.</w:t>
+            </w:r>
+            <w:r>
+              <w:rPr>
+                <w:rFonts w:asciiTheme="minorHAnsi" w:eastAsiaTheme="minorEastAsia" w:hAnsiTheme="minorHAnsi"/>
+                <w:noProof/>
+                <w:sz w:val="22"/>
+                <w:lang w:val="en-US"/>
+              </w:rPr>
+              <w:tab/>
+            </w:r>
+            <w:r>
+              <w:rPr>
+                <w:rStyle w:val="Hyperlink"/>
+                <w:noProof/>
+              </w:rPr>
+              <w:t>Solution</w:t>
+            </w:r>
+            <w:r>
+              <w:rPr>
+                <w:noProof/>
+                <w:webHidden/>
+              </w:rPr>
+              <w:tab/>
+            </w:r>
+            <w:r>
+              <w:rPr>
+                <w:noProof/>
+                <w:webHidden/>
+              </w:rPr>
+              <w:fldChar w:fldCharType="begin"/>
+            </w:r>
+            <w:r>
+              <w:rPr>
+                <w:noProof/>
+                <w:webHidden/>
+              </w:rPr>
+              <w:instrText xml:space="preserve"> PAGEREF _Toc28004839 \h </w:instrText>
+            </w:r>
+            <w:r>
+              <w:rPr>
+                <w:noProof/>
+                <w:webHidden/>
+              </w:rPr>
+            </w:r>
+            <w:r>
+              <w:rPr>
+                <w:noProof/>
+                <w:webHidden/>
+              </w:rPr>
+              <w:fldChar w:fldCharType="separate"/>
+            </w:r>
+            <w:r>
+              <w:rPr>
+                <w:noProof/>
+                <w:webHidden/>
+              </w:rPr>
+              <w:t>1</w:t>
+            </w:r>
+            <w:r>
+              <w:rPr>
+                <w:noProof/>
+                <w:webHidden/>
+              </w:rPr>
+              <w:fldChar w:fldCharType="end"/>
+            </w:r>
+          </w:hyperlink>
+        </w:p>
+        <w:p>
+          <w:pPr>
+            <w:pStyle w:val="TOC1"/>
+            <w:tabs>
+              <w:tab w:val="left" w:pos="440"/>
+              <w:tab w:val="right" w:leader="dot" w:pos="9016"/>
+            </w:tabs>
+            <w:rPr>
+              <w:rFonts w:asciiTheme="minorHAnsi" w:eastAsiaTheme="minorEastAsia" w:hAnsiTheme="minorHAnsi"/>
+              <w:noProof/>
+              <w:sz w:val="22"/>
+              <w:lang w:val="en-US"/>
+            </w:rPr>
+          </w:pPr>
+          <w:hyperlink w:anchor="_Toc28004840" w:history="1">
+            <w:r>
+              <w:rPr>
+                <w:rStyle w:val="Hyperlink"/>
+                <w:noProof/>
+              </w:rPr>
+              <w:t>4.</w:t>
+            </w:r>
+            <w:r>
+              <w:rPr>
+                <w:rFonts w:asciiTheme="minorHAnsi" w:eastAsiaTheme="minorEastAsia" w:hAnsiTheme="minorHAnsi"/>
+                <w:noProof/>
+                <w:sz w:val="22"/>
+                <w:lang w:val="en-US"/>
+              </w:rPr>
+              <w:tab/>
+            </w:r>
+            <w:r>
+              <w:rPr>
+                <w:rStyle w:val="Hyperlink"/>
+                <w:noProof/>
+              </w:rPr>
+              <w:t>Conclusion</w:t>
+            </w:r>
+            <w:r>
+              <w:rPr>
+                <w:noProof/>
+                <w:webHidden/>
+              </w:rPr>
+              <w:tab/>
+            </w:r>
+            <w:r>
+              <w:rPr>
+                <w:noProof/>
+                <w:webHidden/>
+              </w:rPr>
+              <w:fldChar w:fldCharType="begin"/>
+            </w:r>
+            <w:r>
+              <w:rPr>
+                <w:noProof/>
+                <w:webHidden/>
+              </w:rPr>
+              <w:instrText xml:space="preserve"> PAGEREF _Toc28004840 \h </w:instrText>
+            </w:r>
+            <w:r>
+              <w:rPr>
+                <w:noProof/>
+                <w:webHidden/>
+              </w:rPr>
+            </w:r>
+            <w:r>
+              <w:rPr>
+                <w:noProof/>
+                <w:webHidden/>
+              </w:rPr>
+              <w:fldChar w:fldCharType="separate"/>
+            </w:r>
+            <w:r>
+              <w:rPr>
+                <w:noProof/>
+                <w:webHidden/>
+              </w:rPr>
+              <w:t>1</w:t>
+            </w:r>
+            <w:r>
+              <w:rPr>
+                <w:noProof/>
+                <w:webHidden/>
+              </w:rPr>
+              <w:fldChar w:fldCharType="end"/>
+            </w:r>
+          </w:hyperlink>
+        </w:p>
+        <w:p>
+          <w:r>
+            <w:rPr>
+              <w:b/>
+              <w:bCs/>
+              <w:noProof/>
+            </w:rPr>
+            <w:fldChar w:fldCharType="end"/>
           </w:r>
         </w:p>
-        <w:p/>
       </w:sdtContent>
     </w:sdt>
     <w:p>
@@ -708,32 +1161,8 @@
           <w:szCs w:val="24"/>
         </w:rPr>
       </w:pPr>
-    </w:p>
-    <w:p>
-      <w:pPr>
-        <w:rPr>
-          <w:rFonts w:cs="Arial"/>
-          <w:szCs w:val="24"/>
-        </w:rPr>
-      </w:pPr>
       <w:bookmarkStart w:id="0" w:name="_GoBack"/>
       <w:bookmarkEnd w:id="0"/>
-    </w:p>
-    <w:p>
-      <w:pPr>
-        <w:rPr>
-          <w:rFonts w:cs="Arial"/>
-          <w:szCs w:val="24"/>
-        </w:rPr>
-      </w:pPr>
-    </w:p>
-    <w:p>
-      <w:pPr>
-        <w:rPr>
-          <w:rFonts w:cs="Arial"/>
-          <w:szCs w:val="24"/>
-        </w:rPr>
-      </w:pPr>
     </w:p>
     <w:p>
       <w:pPr>
@@ -840,42 +1269,23 @@
           <w:numId w:val="3"/>
         </w:numPr>
       </w:pPr>
+      <w:bookmarkStart w:id="1" w:name="_Toc28004837"/>
       <w:r>
         <w:lastRenderedPageBreak/>
-        <w:t>Detailed Feature List</w:t>
-      </w:r>
-    </w:p>
-    <w:p>
-      <w:pPr>
-        <w:pStyle w:val="Heading2"/>
-        <w:numPr>
-          <w:ilvl w:val="1"/>
-          <w:numId w:val="3"/>
-        </w:numPr>
-      </w:pPr>
-      <w:r>
-        <w:t xml:space="preserve">For Website </w:t>
-      </w:r>
-      <w:r>
-        <w:t>(Admin/Editor)</w:t>
-      </w:r>
+        <w:t>Introduction</w:t>
+      </w:r>
+      <w:bookmarkEnd w:id="1"/>
     </w:p>
     <w:p>
       <w:pPr>
         <w:pStyle w:val="ListParagraph"/>
         <w:numPr>
           <w:ilvl w:val="0"/>
-          <w:numId w:val="4"/>
+          <w:numId w:val="20"/>
         </w:numPr>
-        <w:rPr>
-          <w:b/>
-        </w:rPr>
-      </w:pPr>
-      <w:r>
-        <w:rPr>
-          <w:b/>
-        </w:rPr>
-        <w:t>Adds Editor</w:t>
+      </w:pPr>
+      <w:r>
+        <w:t>Explanation of the topic/AI concept used</w:t>
       </w:r>
     </w:p>
     <w:p>
@@ -883,32 +1293,37 @@
         <w:pStyle w:val="ListParagraph"/>
         <w:numPr>
           <w:ilvl w:val="0"/>
-          <w:numId w:val="5"/>
+          <w:numId w:val="20"/>
         </w:numPr>
       </w:pPr>
       <w:r>
-        <w:t>News F</w:t>
-      </w:r>
-      <w:r>
-        <w:t>eed</w:t>
-      </w:r>
-      <w:r>
-        <w:t>s</w:t>
-      </w:r>
+        <w:t>Explanation/intro of the chosen problem domain/topic</w:t>
+      </w:r>
+    </w:p>
+    <w:p>
+      <w:pPr>
+        <w:pStyle w:val="Heading1"/>
+        <w:numPr>
+          <w:ilvl w:val="0"/>
+          <w:numId w:val="3"/>
+        </w:numPr>
+      </w:pPr>
+      <w:bookmarkStart w:id="2" w:name="_Toc28004838"/>
+      <w:r>
+        <w:t>Background</w:t>
+      </w:r>
+      <w:bookmarkEnd w:id="2"/>
     </w:p>
     <w:p>
       <w:pPr>
         <w:pStyle w:val="ListParagraph"/>
         <w:numPr>
           <w:ilvl w:val="0"/>
-          <w:numId w:val="6"/>
+          <w:numId w:val="20"/>
         </w:numPr>
       </w:pPr>
       <w:r>
-        <w:t xml:space="preserve">News </w:t>
-      </w:r>
-      <w:r>
-        <w:t>Title</w:t>
+        <w:t>Research work done on the chosen topic/problem domain</w:t>
       </w:r>
     </w:p>
     <w:p>
@@ -916,29 +1331,64 @@
         <w:pStyle w:val="ListParagraph"/>
         <w:numPr>
           <w:ilvl w:val="0"/>
-          <w:numId w:val="6"/>
+          <w:numId w:val="20"/>
         </w:numPr>
       </w:pPr>
       <w:r>
-        <w:t xml:space="preserve">News </w:t>
-      </w:r>
-      <w:r>
-        <w:t>Description</w:t>
-      </w:r>
+        <w:t>Review and analysis of existing work in the problem domain (may</w:t>
+      </w:r>
+    </w:p>
+    <w:p>
+      <w:pPr>
+        <w:pStyle w:val="ListParagraph"/>
+      </w:pPr>
+      <w:r>
+        <w:t>include existing projects/research work already done in the problem</w:t>
+      </w:r>
+    </w:p>
+    <w:p>
+      <w:pPr>
+        <w:pStyle w:val="ListParagraph"/>
+      </w:pPr>
+      <w:r>
+        <w:t>domain)</w:t>
+      </w:r>
+    </w:p>
+    <w:p>
+      <w:pPr>
+        <w:pStyle w:val="Heading1"/>
+        <w:numPr>
+          <w:ilvl w:val="0"/>
+          <w:numId w:val="3"/>
+        </w:numPr>
+      </w:pPr>
+      <w:bookmarkStart w:id="3" w:name="_Toc28004839"/>
+      <w:r>
+        <w:t>Solution</w:t>
+      </w:r>
+      <w:bookmarkEnd w:id="3"/>
     </w:p>
     <w:p>
       <w:pPr>
         <w:pStyle w:val="ListParagraph"/>
         <w:numPr>
           <w:ilvl w:val="0"/>
-          <w:numId w:val="6"/>
+          <w:numId w:val="20"/>
         </w:numPr>
       </w:pPr>
       <w:r>
-        <w:t xml:space="preserve">News </w:t>
-      </w:r>
-      <w:r>
-        <w:t>Image</w:t>
+        <w:t>Explanation of the proposed solution/approach to solving the</w:t>
+      </w:r>
+    </w:p>
+    <w:p>
+      <w:pPr>
+        <w:pStyle w:val="ListParagraph"/>
+      </w:pPr>
+      <w:r>
+        <w:t>P</w:t>
+      </w:r>
+      <w:r>
+        <w:t>roblem</w:t>
       </w:r>
     </w:p>
     <w:p>
@@ -946,53 +1396,11 @@
         <w:pStyle w:val="ListParagraph"/>
         <w:numPr>
           <w:ilvl w:val="0"/>
-          <w:numId w:val="6"/>
+          <w:numId w:val="20"/>
         </w:numPr>
       </w:pPr>
       <w:r>
-        <w:t>Actions:</w:t>
-      </w:r>
-      <w:r>
-        <w:t xml:space="preserve"> </w:t>
-      </w:r>
-    </w:p>
-    <w:p>
-      <w:pPr>
-        <w:pStyle w:val="ListParagraph"/>
-        <w:numPr>
-          <w:ilvl w:val="1"/>
-          <w:numId w:val="6"/>
-        </w:numPr>
-      </w:pPr>
-      <w:r>
-        <w:t>Add</w:t>
-      </w:r>
-      <w:r>
-        <w:t xml:space="preserve"> the News</w:t>
-      </w:r>
-    </w:p>
-    <w:p>
-      <w:pPr>
-        <w:pStyle w:val="ListParagraph"/>
-        <w:numPr>
-          <w:ilvl w:val="1"/>
-          <w:numId w:val="6"/>
-        </w:numPr>
-      </w:pPr>
-      <w:r>
-        <w:t>Update the News</w:t>
-      </w:r>
-    </w:p>
-    <w:p>
-      <w:pPr>
-        <w:pStyle w:val="ListParagraph"/>
-        <w:numPr>
-          <w:ilvl w:val="1"/>
-          <w:numId w:val="6"/>
-        </w:numPr>
-      </w:pPr>
-      <w:r>
-        <w:t>Delete the News (if required)</w:t>
+        <w:t>Explanation of the AI algorithm/algorithms used</w:t>
       </w:r>
     </w:p>
     <w:p>
@@ -1000,11 +1408,11 @@
         <w:pStyle w:val="ListParagraph"/>
         <w:numPr>
           <w:ilvl w:val="0"/>
-          <w:numId w:val="5"/>
+          <w:numId w:val="20"/>
         </w:numPr>
       </w:pPr>
       <w:r>
-        <w:t>Club Detail</w:t>
+        <w:t>Pseudocode of the solution</w:t>
       </w:r>
     </w:p>
     <w:p>
@@ -1012,29 +1420,43 @@
         <w:pStyle w:val="ListParagraph"/>
         <w:numPr>
           <w:ilvl w:val="0"/>
-          <w:numId w:val="7"/>
+          <w:numId w:val="20"/>
         </w:numPr>
       </w:pPr>
       <w:r>
-        <w:t>Club N</w:t>
-      </w:r>
-      <w:r>
-        <w:t>ame</w:t>
-      </w:r>
+        <w:t xml:space="preserve"> Diagrammatical representations of the solution (flowcharts/state</w:t>
+      </w:r>
+      <w:r>
+        <w:t xml:space="preserve"> </w:t>
+      </w:r>
+      <w:r>
+        <w:t>transition diagrams)</w:t>
+      </w:r>
+    </w:p>
+    <w:p>
+      <w:pPr>
+        <w:pStyle w:val="Heading1"/>
+        <w:numPr>
+          <w:ilvl w:val="0"/>
+          <w:numId w:val="3"/>
+        </w:numPr>
+      </w:pPr>
+      <w:bookmarkStart w:id="4" w:name="_Toc28004840"/>
+      <w:r>
+        <w:t>Conclusion</w:t>
+      </w:r>
+      <w:bookmarkEnd w:id="4"/>
     </w:p>
     <w:p>
       <w:pPr>
         <w:pStyle w:val="ListParagraph"/>
         <w:numPr>
           <w:ilvl w:val="0"/>
-          <w:numId w:val="7"/>
+          <w:numId w:val="20"/>
         </w:numPr>
       </w:pPr>
       <w:r>
-        <w:t xml:space="preserve">Club </w:t>
-      </w:r>
-      <w:r>
-        <w:t>Description</w:t>
+        <w:t>Analysis of the work done</w:t>
       </w:r>
     </w:p>
     <w:p>
@@ -1042,14 +1464,11 @@
         <w:pStyle w:val="ListParagraph"/>
         <w:numPr>
           <w:ilvl w:val="0"/>
-          <w:numId w:val="7"/>
+          <w:numId w:val="20"/>
         </w:numPr>
       </w:pPr>
       <w:r>
-        <w:t xml:space="preserve">Club </w:t>
-      </w:r>
-      <w:r>
-        <w:t>Logo</w:t>
+        <w:t>How the solution addresses real world problems</w:t>
       </w:r>
     </w:p>
     <w:p>
@@ -1057,1355 +1476,16 @@
         <w:pStyle w:val="ListParagraph"/>
         <w:numPr>
           <w:ilvl w:val="0"/>
-          <w:numId w:val="7"/>
+          <w:numId w:val="20"/>
         </w:numPr>
       </w:pPr>
       <w:r>
-        <w:t xml:space="preserve">Club </w:t>
-      </w:r>
-      <w:r>
-        <w:t>Address</w:t>
-      </w:r>
-    </w:p>
-    <w:p>
-      <w:pPr>
-        <w:pStyle w:val="ListParagraph"/>
-        <w:numPr>
-          <w:ilvl w:val="0"/>
-          <w:numId w:val="7"/>
-        </w:numPr>
-      </w:pPr>
-      <w:r>
-        <w:t>Club E</w:t>
-      </w:r>
-      <w:r>
-        <w:t>mail</w:t>
-      </w:r>
-    </w:p>
-    <w:p>
-      <w:pPr>
-        <w:pStyle w:val="ListParagraph"/>
-        <w:numPr>
-          <w:ilvl w:val="0"/>
-          <w:numId w:val="7"/>
-        </w:numPr>
-      </w:pPr>
-      <w:r>
-        <w:t xml:space="preserve">Club </w:t>
-      </w:r>
-      <w:r>
-        <w:t>Telephone</w:t>
-      </w:r>
-    </w:p>
-    <w:p>
-      <w:pPr>
-        <w:pStyle w:val="ListParagraph"/>
-        <w:numPr>
-          <w:ilvl w:val="0"/>
-          <w:numId w:val="7"/>
-        </w:numPr>
-      </w:pPr>
-      <w:r>
-        <w:t>Club Affiliation</w:t>
-      </w:r>
-    </w:p>
-    <w:p>
-      <w:pPr>
-        <w:pStyle w:val="ListParagraph"/>
-        <w:numPr>
-          <w:ilvl w:val="0"/>
-          <w:numId w:val="7"/>
-        </w:numPr>
-      </w:pPr>
-      <w:r>
-        <w:t>Actions:</w:t>
-      </w:r>
-    </w:p>
-    <w:p>
-      <w:pPr>
-        <w:pStyle w:val="ListParagraph"/>
-        <w:ind w:left="4320"/>
-      </w:pPr>
-      <w:r>
-        <w:t>- Adds the Club details</w:t>
-      </w:r>
-    </w:p>
-    <w:p>
-      <w:pPr>
-        <w:pStyle w:val="ListParagraph"/>
-        <w:ind w:left="4320"/>
-      </w:pPr>
-      <w:r>
-        <w:t>- Update/Edit the Club details</w:t>
-      </w:r>
-    </w:p>
-    <w:p>
-      <w:pPr>
-        <w:pStyle w:val="ListParagraph"/>
-        <w:ind w:left="4320"/>
-      </w:pPr>
-      <w:r>
-        <w:t>- Delete the Club detail (if required)</w:t>
-      </w:r>
-    </w:p>
-    <w:p>
-      <w:pPr>
-        <w:pStyle w:val="ListParagraph"/>
-        <w:numPr>
-          <w:ilvl w:val="0"/>
-          <w:numId w:val="5"/>
-        </w:numPr>
-      </w:pPr>
-      <w:r>
-        <w:t>Player Detail</w:t>
-      </w:r>
-    </w:p>
-    <w:p>
-      <w:pPr>
-        <w:pStyle w:val="ListParagraph"/>
-        <w:numPr>
-          <w:ilvl w:val="0"/>
-          <w:numId w:val="8"/>
-        </w:numPr>
-      </w:pPr>
-      <w:r>
-        <w:t>Player Name</w:t>
-      </w:r>
-    </w:p>
-    <w:p>
-      <w:pPr>
-        <w:pStyle w:val="ListParagraph"/>
-        <w:numPr>
-          <w:ilvl w:val="0"/>
-          <w:numId w:val="8"/>
-        </w:numPr>
-      </w:pPr>
-      <w:r>
-        <w:t>Date of Birth</w:t>
-      </w:r>
-    </w:p>
-    <w:p>
-      <w:pPr>
-        <w:pStyle w:val="ListParagraph"/>
-        <w:numPr>
-          <w:ilvl w:val="0"/>
-          <w:numId w:val="8"/>
-        </w:numPr>
-      </w:pPr>
-      <w:r>
-        <w:t>Place of Birth</w:t>
-      </w:r>
-    </w:p>
-    <w:p>
-      <w:pPr>
-        <w:pStyle w:val="ListParagraph"/>
-        <w:numPr>
-          <w:ilvl w:val="0"/>
-          <w:numId w:val="8"/>
-        </w:numPr>
-      </w:pPr>
-      <w:r>
-        <w:t>Position</w:t>
-      </w:r>
-    </w:p>
-    <w:p>
-      <w:pPr>
-        <w:pStyle w:val="ListParagraph"/>
-        <w:numPr>
-          <w:ilvl w:val="0"/>
-          <w:numId w:val="8"/>
-        </w:numPr>
-      </w:pPr>
-      <w:r>
-        <w:t>Jersey No</w:t>
-      </w:r>
-    </w:p>
-    <w:p>
-      <w:pPr>
-        <w:pStyle w:val="ListParagraph"/>
-        <w:numPr>
-          <w:ilvl w:val="0"/>
-          <w:numId w:val="8"/>
-        </w:numPr>
-      </w:pPr>
-      <w:r>
-        <w:t>Nationality</w:t>
-      </w:r>
-    </w:p>
-    <w:p>
-      <w:pPr>
-        <w:pStyle w:val="ListParagraph"/>
-        <w:numPr>
-          <w:ilvl w:val="0"/>
-          <w:numId w:val="8"/>
-        </w:numPr>
-      </w:pPr>
-      <w:r>
-        <w:t>Image</w:t>
-      </w:r>
-    </w:p>
-    <w:p>
-      <w:pPr>
-        <w:pStyle w:val="ListParagraph"/>
-        <w:numPr>
-          <w:ilvl w:val="0"/>
-          <w:numId w:val="8"/>
-        </w:numPr>
-      </w:pPr>
-      <w:r>
-        <w:t>Club Id</w:t>
-      </w:r>
-    </w:p>
-    <w:p>
-      <w:pPr>
-        <w:pStyle w:val="ListParagraph"/>
-        <w:numPr>
-          <w:ilvl w:val="0"/>
-          <w:numId w:val="8"/>
-        </w:numPr>
-      </w:pPr>
-      <w:r>
-        <w:t>Status (activate/deactivate)</w:t>
-      </w:r>
-    </w:p>
-    <w:p>
-      <w:pPr>
-        <w:pStyle w:val="ListParagraph"/>
-        <w:numPr>
-          <w:ilvl w:val="0"/>
-          <w:numId w:val="8"/>
-        </w:numPr>
-      </w:pPr>
-      <w:r>
-        <w:t>Actions:</w:t>
-      </w:r>
-    </w:p>
-    <w:p>
-      <w:pPr>
-        <w:pStyle w:val="ListParagraph"/>
-        <w:numPr>
-          <w:ilvl w:val="1"/>
-          <w:numId w:val="8"/>
-        </w:numPr>
-      </w:pPr>
-      <w:r>
-        <w:t>Adds the Player details</w:t>
-      </w:r>
-    </w:p>
-    <w:p>
-      <w:pPr>
-        <w:pStyle w:val="ListParagraph"/>
-        <w:numPr>
-          <w:ilvl w:val="1"/>
-          <w:numId w:val="8"/>
-        </w:numPr>
-      </w:pPr>
-      <w:r>
-        <w:t>Update/Edit the Players details</w:t>
-      </w:r>
-    </w:p>
-    <w:p>
-      <w:pPr>
-        <w:pStyle w:val="ListParagraph"/>
-        <w:numPr>
-          <w:ilvl w:val="1"/>
-          <w:numId w:val="8"/>
-        </w:numPr>
-      </w:pPr>
-      <w:r>
-        <w:t>Delete the Player details (if required)</w:t>
-      </w:r>
-    </w:p>
-    <w:p>
-      <w:r>
-        <w:tab/>
-      </w:r>
-    </w:p>
-    <w:p>
-      <w:pPr>
-        <w:pStyle w:val="ListParagraph"/>
-        <w:numPr>
-          <w:ilvl w:val="0"/>
-          <w:numId w:val="5"/>
-        </w:numPr>
-      </w:pPr>
-      <w:r>
-        <w:t>Fixtures</w:t>
-      </w:r>
-    </w:p>
-    <w:p>
-      <w:pPr>
-        <w:pStyle w:val="ListParagraph"/>
-        <w:numPr>
-          <w:ilvl w:val="0"/>
-          <w:numId w:val="9"/>
-        </w:numPr>
-      </w:pPr>
-      <w:r>
-        <w:lastRenderedPageBreak/>
-        <w:t>Club 1</w:t>
-      </w:r>
-    </w:p>
-    <w:p>
-      <w:pPr>
-        <w:pStyle w:val="ListParagraph"/>
-        <w:numPr>
-          <w:ilvl w:val="0"/>
-          <w:numId w:val="9"/>
-        </w:numPr>
-      </w:pPr>
-      <w:r>
-        <w:t>Club 2</w:t>
-      </w:r>
-    </w:p>
-    <w:p>
-      <w:pPr>
-        <w:pStyle w:val="ListParagraph"/>
-        <w:numPr>
-          <w:ilvl w:val="0"/>
-          <w:numId w:val="9"/>
-        </w:numPr>
-      </w:pPr>
-      <w:r>
-        <w:t>Date</w:t>
-      </w:r>
-    </w:p>
-    <w:p>
-      <w:pPr>
-        <w:pStyle w:val="ListParagraph"/>
-        <w:numPr>
-          <w:ilvl w:val="0"/>
-          <w:numId w:val="9"/>
-        </w:numPr>
-      </w:pPr>
-      <w:r>
-        <w:t>Time</w:t>
-      </w:r>
-    </w:p>
-    <w:p>
-      <w:pPr>
-        <w:pStyle w:val="ListParagraph"/>
-        <w:numPr>
-          <w:ilvl w:val="0"/>
-          <w:numId w:val="9"/>
-        </w:numPr>
-      </w:pPr>
-      <w:r>
-        <w:t>Venue</w:t>
-      </w:r>
-    </w:p>
-    <w:p>
-      <w:pPr>
-        <w:pStyle w:val="ListParagraph"/>
-        <w:numPr>
-          <w:ilvl w:val="0"/>
-          <w:numId w:val="9"/>
-        </w:numPr>
-      </w:pPr>
-      <w:r>
-        <w:t>Result</w:t>
-      </w:r>
-    </w:p>
-    <w:p>
-      <w:pPr>
-        <w:pStyle w:val="ListParagraph"/>
-        <w:numPr>
-          <w:ilvl w:val="0"/>
-          <w:numId w:val="9"/>
-        </w:numPr>
-      </w:pPr>
-      <w:r>
-        <w:t xml:space="preserve">Actions: </w:t>
-      </w:r>
-    </w:p>
-    <w:p>
-      <w:pPr>
-        <w:pStyle w:val="ListParagraph"/>
-        <w:numPr>
-          <w:ilvl w:val="0"/>
-          <w:numId w:val="10"/>
-        </w:numPr>
-      </w:pPr>
-      <w:r>
-        <w:t>Adds the match/fixtures detail</w:t>
-      </w:r>
-    </w:p>
-    <w:p>
-      <w:pPr>
-        <w:pStyle w:val="ListParagraph"/>
-        <w:numPr>
-          <w:ilvl w:val="0"/>
-          <w:numId w:val="10"/>
-        </w:numPr>
-      </w:pPr>
-      <w:r>
-        <w:t>Edit/Update the fixture detail</w:t>
-      </w:r>
-    </w:p>
-    <w:p>
-      <w:pPr>
-        <w:pStyle w:val="ListParagraph"/>
-        <w:numPr>
-          <w:ilvl w:val="0"/>
-          <w:numId w:val="10"/>
-        </w:numPr>
-      </w:pPr>
-      <w:r>
-        <w:t>Delete the fixture detail</w:t>
-      </w:r>
-    </w:p>
-    <w:p>
-      <w:pPr>
-        <w:pStyle w:val="ListParagraph"/>
-        <w:numPr>
-          <w:ilvl w:val="0"/>
-          <w:numId w:val="5"/>
-        </w:numPr>
-      </w:pPr>
-      <w:r>
-        <w:t>Statistics</w:t>
-      </w:r>
-    </w:p>
-    <w:p>
-      <w:pPr>
-        <w:pStyle w:val="ListParagraph"/>
-        <w:numPr>
-          <w:ilvl w:val="0"/>
-          <w:numId w:val="13"/>
-        </w:numPr>
-      </w:pPr>
-      <w:r>
-        <w:t>Highest Scorer</w:t>
-      </w:r>
-      <w:r>
-        <w:tab/>
-      </w:r>
-    </w:p>
-    <w:p>
-      <w:pPr>
-        <w:pStyle w:val="ListParagraph"/>
-        <w:numPr>
-          <w:ilvl w:val="1"/>
-          <w:numId w:val="13"/>
-        </w:numPr>
-      </w:pPr>
-      <w:r>
-        <w:t>Id</w:t>
-      </w:r>
-    </w:p>
-    <w:p>
-      <w:pPr>
-        <w:pStyle w:val="ListParagraph"/>
-        <w:numPr>
-          <w:ilvl w:val="1"/>
-          <w:numId w:val="13"/>
-        </w:numPr>
-      </w:pPr>
-      <w:r>
-        <w:t xml:space="preserve">Player Name </w:t>
-      </w:r>
-    </w:p>
-    <w:p>
-      <w:pPr>
-        <w:pStyle w:val="ListParagraph"/>
-        <w:numPr>
-          <w:ilvl w:val="1"/>
-          <w:numId w:val="13"/>
-        </w:numPr>
-      </w:pPr>
-      <w:r>
-        <w:t>Club</w:t>
-      </w:r>
-    </w:p>
-    <w:p>
-      <w:pPr>
-        <w:pStyle w:val="ListParagraph"/>
-        <w:numPr>
-          <w:ilvl w:val="1"/>
-          <w:numId w:val="13"/>
-        </w:numPr>
-      </w:pPr>
-      <w:r>
-        <w:t>Total Goals</w:t>
-      </w:r>
-    </w:p>
-    <w:p>
-      <w:pPr>
-        <w:pStyle w:val="ListParagraph"/>
-        <w:numPr>
-          <w:ilvl w:val="0"/>
-          <w:numId w:val="13"/>
-        </w:numPr>
-      </w:pPr>
-      <w:r>
-        <w:t>Red Card</w:t>
-      </w:r>
-    </w:p>
-    <w:p>
-      <w:pPr>
-        <w:pStyle w:val="ListParagraph"/>
-        <w:numPr>
-          <w:ilvl w:val="1"/>
-          <w:numId w:val="13"/>
-        </w:numPr>
-      </w:pPr>
-      <w:r>
-        <w:t>Id</w:t>
-      </w:r>
-    </w:p>
-    <w:p>
-      <w:pPr>
-        <w:pStyle w:val="ListParagraph"/>
-        <w:numPr>
-          <w:ilvl w:val="1"/>
-          <w:numId w:val="13"/>
-        </w:numPr>
-      </w:pPr>
-      <w:r>
-        <w:t>Player Name</w:t>
-      </w:r>
-    </w:p>
-    <w:p>
-      <w:pPr>
-        <w:pStyle w:val="ListParagraph"/>
-        <w:numPr>
-          <w:ilvl w:val="1"/>
-          <w:numId w:val="13"/>
-        </w:numPr>
-      </w:pPr>
-      <w:r>
-        <w:t>Club</w:t>
-      </w:r>
-    </w:p>
-    <w:p>
-      <w:pPr>
-        <w:pStyle w:val="ListParagraph"/>
-        <w:numPr>
-          <w:ilvl w:val="1"/>
-          <w:numId w:val="13"/>
-        </w:numPr>
-      </w:pPr>
-      <w:r>
-        <w:t>Total Cards</w:t>
-      </w:r>
-    </w:p>
-    <w:p>
-      <w:pPr>
-        <w:pStyle w:val="ListParagraph"/>
-        <w:numPr>
-          <w:ilvl w:val="0"/>
-          <w:numId w:val="17"/>
-        </w:numPr>
-      </w:pPr>
-      <w:r>
-        <w:t>Yellow Card</w:t>
-      </w:r>
-    </w:p>
-    <w:p>
-      <w:pPr>
-        <w:pStyle w:val="ListParagraph"/>
-        <w:numPr>
-          <w:ilvl w:val="1"/>
-          <w:numId w:val="17"/>
-        </w:numPr>
-      </w:pPr>
-      <w:r>
-        <w:t>Id</w:t>
-      </w:r>
-    </w:p>
-    <w:p>
-      <w:pPr>
-        <w:pStyle w:val="ListParagraph"/>
-        <w:numPr>
-          <w:ilvl w:val="1"/>
-          <w:numId w:val="17"/>
-        </w:numPr>
-      </w:pPr>
-      <w:r>
-        <w:t>Player Name</w:t>
-      </w:r>
-    </w:p>
-    <w:p>
-      <w:pPr>
-        <w:pStyle w:val="ListParagraph"/>
-        <w:numPr>
-          <w:ilvl w:val="1"/>
-          <w:numId w:val="17"/>
-        </w:numPr>
-      </w:pPr>
-      <w:r>
-        <w:t>Club</w:t>
-      </w:r>
-    </w:p>
-    <w:p>
-      <w:pPr>
-        <w:pStyle w:val="ListParagraph"/>
-        <w:numPr>
-          <w:ilvl w:val="1"/>
-          <w:numId w:val="17"/>
-        </w:numPr>
-      </w:pPr>
-      <w:r>
-        <w:t>Total Cards</w:t>
-      </w:r>
-    </w:p>
-    <w:p>
-      <w:pPr>
-        <w:pStyle w:val="ListParagraph"/>
-        <w:numPr>
-          <w:ilvl w:val="0"/>
-          <w:numId w:val="17"/>
-        </w:numPr>
-      </w:pPr>
-      <w:r>
-        <w:t>Actions:</w:t>
-      </w:r>
-    </w:p>
-    <w:p>
-      <w:pPr>
-        <w:pStyle w:val="ListParagraph"/>
-        <w:numPr>
-          <w:ilvl w:val="0"/>
-          <w:numId w:val="19"/>
-        </w:numPr>
-      </w:pPr>
-      <w:r>
-        <w:t>Adds the Statistics detail</w:t>
-      </w:r>
-    </w:p>
-    <w:p>
-      <w:pPr>
-        <w:pStyle w:val="ListParagraph"/>
-        <w:numPr>
-          <w:ilvl w:val="0"/>
-          <w:numId w:val="19"/>
-        </w:numPr>
-      </w:pPr>
-      <w:r>
-        <w:t>Edit/Update the Statistics Detail</w:t>
-      </w:r>
-    </w:p>
-    <w:p>
-      <w:pPr>
-        <w:pStyle w:val="ListParagraph"/>
-        <w:numPr>
-          <w:ilvl w:val="0"/>
-          <w:numId w:val="19"/>
-        </w:numPr>
-      </w:pPr>
-      <w:r>
-        <w:t>Delete the Statistics Detail</w:t>
-      </w:r>
-    </w:p>
-    <w:p/>
-    <w:p/>
-    <w:p/>
-    <w:p/>
-    <w:p/>
-    <w:p/>
-    <w:p/>
-    <w:p/>
-    <w:p>
-      <w:pPr>
-        <w:pStyle w:val="Heading2"/>
-        <w:numPr>
-          <w:ilvl w:val="1"/>
-          <w:numId w:val="3"/>
-        </w:numPr>
-      </w:pPr>
-      <w:r>
-        <w:lastRenderedPageBreak/>
-        <w:t>For Mobile App (User)</w:t>
-      </w:r>
-    </w:p>
-    <w:p>
-      <w:pPr>
-        <w:pStyle w:val="ListParagraph"/>
-        <w:numPr>
-          <w:ilvl w:val="0"/>
-          <w:numId w:val="5"/>
-        </w:numPr>
-      </w:pPr>
-      <w:r>
-        <w:t>News Feeds</w:t>
-      </w:r>
-    </w:p>
-    <w:p>
-      <w:pPr>
-        <w:pStyle w:val="ListParagraph"/>
-        <w:numPr>
-          <w:ilvl w:val="0"/>
-          <w:numId w:val="6"/>
-        </w:numPr>
-      </w:pPr>
-      <w:r>
-        <w:t>News Title</w:t>
-      </w:r>
-    </w:p>
-    <w:p>
-      <w:pPr>
-        <w:pStyle w:val="ListParagraph"/>
-        <w:numPr>
-          <w:ilvl w:val="0"/>
-          <w:numId w:val="6"/>
-        </w:numPr>
-      </w:pPr>
-      <w:r>
-        <w:t>News Description</w:t>
-      </w:r>
-    </w:p>
-    <w:p>
-      <w:pPr>
-        <w:pStyle w:val="ListParagraph"/>
-        <w:numPr>
-          <w:ilvl w:val="0"/>
-          <w:numId w:val="6"/>
-        </w:numPr>
-      </w:pPr>
-      <w:r>
-        <w:t>News Image</w:t>
-      </w:r>
-    </w:p>
-    <w:p>
-      <w:pPr>
-        <w:pStyle w:val="ListParagraph"/>
-        <w:numPr>
-          <w:ilvl w:val="0"/>
-          <w:numId w:val="6"/>
-        </w:numPr>
-      </w:pPr>
-      <w:r>
-        <w:t xml:space="preserve">Actions: </w:t>
-      </w:r>
-    </w:p>
-    <w:p>
-      <w:pPr>
-        <w:pStyle w:val="ListParagraph"/>
-        <w:numPr>
-          <w:ilvl w:val="1"/>
-          <w:numId w:val="6"/>
-        </w:numPr>
-      </w:pPr>
-      <w:r>
-        <w:t xml:space="preserve">Views the news feeds </w:t>
-      </w:r>
-    </w:p>
-    <w:p>
-      <w:pPr>
-        <w:pStyle w:val="ListParagraph"/>
-        <w:numPr>
-          <w:ilvl w:val="0"/>
-          <w:numId w:val="5"/>
-        </w:numPr>
-      </w:pPr>
-      <w:r>
-        <w:t>Club Detail</w:t>
-      </w:r>
-    </w:p>
-    <w:p>
-      <w:pPr>
-        <w:pStyle w:val="ListParagraph"/>
-        <w:numPr>
-          <w:ilvl w:val="0"/>
-          <w:numId w:val="7"/>
-        </w:numPr>
-      </w:pPr>
-      <w:r>
-        <w:t>Club Name</w:t>
-      </w:r>
-    </w:p>
-    <w:p>
-      <w:pPr>
-        <w:pStyle w:val="ListParagraph"/>
-        <w:numPr>
-          <w:ilvl w:val="0"/>
-          <w:numId w:val="7"/>
-        </w:numPr>
-      </w:pPr>
-      <w:r>
-        <w:t>Club Description</w:t>
-      </w:r>
-    </w:p>
-    <w:p>
-      <w:pPr>
-        <w:pStyle w:val="ListParagraph"/>
-        <w:numPr>
-          <w:ilvl w:val="0"/>
-          <w:numId w:val="7"/>
-        </w:numPr>
-      </w:pPr>
-      <w:r>
-        <w:t>Club Logo</w:t>
-      </w:r>
-    </w:p>
-    <w:p>
-      <w:pPr>
-        <w:pStyle w:val="ListParagraph"/>
-        <w:numPr>
-          <w:ilvl w:val="0"/>
-          <w:numId w:val="7"/>
-        </w:numPr>
-      </w:pPr>
-      <w:r>
-        <w:t>Club Address</w:t>
-      </w:r>
-    </w:p>
-    <w:p>
-      <w:pPr>
-        <w:pStyle w:val="ListParagraph"/>
-        <w:numPr>
-          <w:ilvl w:val="0"/>
-          <w:numId w:val="7"/>
-        </w:numPr>
-      </w:pPr>
-      <w:r>
-        <w:t>Club Email</w:t>
-      </w:r>
-    </w:p>
-    <w:p>
-      <w:pPr>
-        <w:pStyle w:val="ListParagraph"/>
-        <w:numPr>
-          <w:ilvl w:val="0"/>
-          <w:numId w:val="7"/>
-        </w:numPr>
-      </w:pPr>
-      <w:r>
-        <w:t>Club Telephone</w:t>
-      </w:r>
-    </w:p>
-    <w:p>
-      <w:pPr>
-        <w:pStyle w:val="ListParagraph"/>
-        <w:numPr>
-          <w:ilvl w:val="0"/>
-          <w:numId w:val="7"/>
-        </w:numPr>
-      </w:pPr>
-      <w:r>
-        <w:t>Club Affiliation</w:t>
-      </w:r>
-    </w:p>
-    <w:p>
-      <w:pPr>
-        <w:pStyle w:val="ListParagraph"/>
-        <w:numPr>
-          <w:ilvl w:val="0"/>
-          <w:numId w:val="7"/>
-        </w:numPr>
-      </w:pPr>
-      <w:r>
-        <w:t>Actions:</w:t>
-      </w:r>
-    </w:p>
-    <w:p>
-      <w:pPr>
-        <w:pStyle w:val="ListParagraph"/>
-        <w:ind w:left="4320"/>
-      </w:pPr>
-      <w:r>
-        <w:t>- Views the Club Detail</w:t>
-      </w:r>
-    </w:p>
-    <w:p>
-      <w:pPr>
-        <w:pStyle w:val="ListParagraph"/>
-        <w:numPr>
-          <w:ilvl w:val="0"/>
-          <w:numId w:val="5"/>
-        </w:numPr>
-      </w:pPr>
-      <w:r>
-        <w:t>Player Detail</w:t>
-      </w:r>
-    </w:p>
-    <w:p>
-      <w:pPr>
-        <w:pStyle w:val="ListParagraph"/>
-        <w:numPr>
-          <w:ilvl w:val="0"/>
-          <w:numId w:val="8"/>
-        </w:numPr>
-      </w:pPr>
-      <w:r>
-        <w:t>Player Name</w:t>
-      </w:r>
-    </w:p>
-    <w:p>
-      <w:pPr>
-        <w:pStyle w:val="ListParagraph"/>
-        <w:numPr>
-          <w:ilvl w:val="0"/>
-          <w:numId w:val="8"/>
-        </w:numPr>
-      </w:pPr>
-      <w:r>
-        <w:t>Date of Birth</w:t>
-      </w:r>
-    </w:p>
-    <w:p>
-      <w:pPr>
-        <w:pStyle w:val="ListParagraph"/>
-        <w:numPr>
-          <w:ilvl w:val="0"/>
-          <w:numId w:val="8"/>
-        </w:numPr>
-      </w:pPr>
-      <w:r>
-        <w:t>Place of Birth</w:t>
-      </w:r>
-    </w:p>
-    <w:p>
-      <w:pPr>
-        <w:pStyle w:val="ListParagraph"/>
-        <w:numPr>
-          <w:ilvl w:val="0"/>
-          <w:numId w:val="8"/>
-        </w:numPr>
-      </w:pPr>
-      <w:r>
-        <w:t>Position</w:t>
-      </w:r>
-    </w:p>
-    <w:p>
-      <w:pPr>
-        <w:pStyle w:val="ListParagraph"/>
-        <w:numPr>
-          <w:ilvl w:val="0"/>
-          <w:numId w:val="8"/>
-        </w:numPr>
-      </w:pPr>
-      <w:r>
-        <w:t>Jersey No</w:t>
-      </w:r>
-    </w:p>
-    <w:p>
-      <w:pPr>
-        <w:pStyle w:val="ListParagraph"/>
-        <w:numPr>
-          <w:ilvl w:val="0"/>
-          <w:numId w:val="8"/>
-        </w:numPr>
-      </w:pPr>
-      <w:r>
-        <w:t>Nationality</w:t>
-      </w:r>
-    </w:p>
-    <w:p>
-      <w:pPr>
-        <w:pStyle w:val="ListParagraph"/>
-        <w:numPr>
-          <w:ilvl w:val="0"/>
-          <w:numId w:val="8"/>
-        </w:numPr>
-      </w:pPr>
-      <w:r>
-        <w:t>Image</w:t>
-      </w:r>
-    </w:p>
-    <w:p>
-      <w:pPr>
-        <w:pStyle w:val="ListParagraph"/>
-        <w:numPr>
-          <w:ilvl w:val="0"/>
-          <w:numId w:val="8"/>
-        </w:numPr>
-      </w:pPr>
-      <w:r>
-        <w:t>Club Id</w:t>
-      </w:r>
-    </w:p>
-    <w:p>
-      <w:pPr>
-        <w:pStyle w:val="ListParagraph"/>
-        <w:numPr>
-          <w:ilvl w:val="0"/>
-          <w:numId w:val="8"/>
-        </w:numPr>
-      </w:pPr>
-      <w:r>
-        <w:t>Status (activate/deactivate)</w:t>
-      </w:r>
-    </w:p>
-    <w:p>
-      <w:pPr>
-        <w:pStyle w:val="ListParagraph"/>
-        <w:numPr>
-          <w:ilvl w:val="0"/>
-          <w:numId w:val="8"/>
-        </w:numPr>
-      </w:pPr>
-      <w:r>
-        <w:t>Actions:</w:t>
-      </w:r>
-    </w:p>
-    <w:p>
-      <w:pPr>
-        <w:pStyle w:val="ListParagraph"/>
-        <w:numPr>
-          <w:ilvl w:val="1"/>
-          <w:numId w:val="8"/>
-        </w:numPr>
-      </w:pPr>
-      <w:r>
-        <w:t>Views the Player Detail</w:t>
-      </w:r>
-    </w:p>
-    <w:p>
-      <w:r>
-        <w:tab/>
-      </w:r>
-    </w:p>
-    <w:p>
-      <w:pPr>
-        <w:pStyle w:val="ListParagraph"/>
-        <w:numPr>
-          <w:ilvl w:val="0"/>
-          <w:numId w:val="5"/>
-        </w:numPr>
-      </w:pPr>
-      <w:r>
-        <w:t>Fixtures</w:t>
-      </w:r>
-    </w:p>
-    <w:p>
-      <w:pPr>
-        <w:pStyle w:val="ListParagraph"/>
-        <w:numPr>
-          <w:ilvl w:val="0"/>
-          <w:numId w:val="9"/>
-        </w:numPr>
-      </w:pPr>
-      <w:r>
-        <w:t>Club 1</w:t>
-      </w:r>
-    </w:p>
-    <w:p>
-      <w:pPr>
-        <w:pStyle w:val="ListParagraph"/>
-        <w:numPr>
-          <w:ilvl w:val="0"/>
-          <w:numId w:val="9"/>
-        </w:numPr>
-      </w:pPr>
-      <w:r>
-        <w:t>Club 2</w:t>
-      </w:r>
-    </w:p>
-    <w:p>
-      <w:pPr>
-        <w:pStyle w:val="ListParagraph"/>
-        <w:numPr>
-          <w:ilvl w:val="0"/>
-          <w:numId w:val="9"/>
-        </w:numPr>
-      </w:pPr>
-      <w:r>
-        <w:t>Date</w:t>
-      </w:r>
-    </w:p>
-    <w:p>
-      <w:pPr>
-        <w:pStyle w:val="ListParagraph"/>
-        <w:numPr>
-          <w:ilvl w:val="0"/>
-          <w:numId w:val="9"/>
-        </w:numPr>
-      </w:pPr>
-      <w:r>
-        <w:t>Time</w:t>
-      </w:r>
-    </w:p>
-    <w:p>
-      <w:pPr>
-        <w:pStyle w:val="ListParagraph"/>
-        <w:numPr>
-          <w:ilvl w:val="0"/>
-          <w:numId w:val="9"/>
-        </w:numPr>
-      </w:pPr>
-      <w:r>
-        <w:t>Venue</w:t>
-      </w:r>
-    </w:p>
-    <w:p>
-      <w:pPr>
-        <w:pStyle w:val="ListParagraph"/>
-        <w:numPr>
-          <w:ilvl w:val="0"/>
-          <w:numId w:val="9"/>
-        </w:numPr>
-      </w:pPr>
-      <w:r>
-        <w:t>Result</w:t>
-      </w:r>
-    </w:p>
-    <w:p>
-      <w:pPr>
-        <w:pStyle w:val="ListParagraph"/>
-        <w:numPr>
-          <w:ilvl w:val="0"/>
-          <w:numId w:val="9"/>
-        </w:numPr>
-      </w:pPr>
-      <w:r>
-        <w:t xml:space="preserve">Actions: </w:t>
-      </w:r>
-    </w:p>
-    <w:p>
-      <w:pPr>
-        <w:pStyle w:val="ListParagraph"/>
-        <w:numPr>
-          <w:ilvl w:val="0"/>
-          <w:numId w:val="10"/>
-        </w:numPr>
-      </w:pPr>
-      <w:r>
-        <w:t>Views the Fixtures</w:t>
-      </w:r>
-    </w:p>
-    <w:p>
-      <w:pPr>
-        <w:pStyle w:val="ListParagraph"/>
-        <w:ind w:left="4320"/>
-      </w:pPr>
-    </w:p>
-    <w:p>
-      <w:pPr>
-        <w:pStyle w:val="ListParagraph"/>
-        <w:ind w:left="4320"/>
-      </w:pPr>
-    </w:p>
-    <w:p>
-      <w:pPr>
-        <w:pStyle w:val="ListParagraph"/>
-        <w:ind w:left="4320"/>
-      </w:pPr>
-    </w:p>
-    <w:p>
-      <w:pPr>
-        <w:pStyle w:val="ListParagraph"/>
-        <w:numPr>
-          <w:ilvl w:val="0"/>
-          <w:numId w:val="5"/>
-        </w:numPr>
-      </w:pPr>
-      <w:r>
-        <w:lastRenderedPageBreak/>
-        <w:t>Statistics</w:t>
-      </w:r>
-    </w:p>
-    <w:p>
-      <w:pPr>
-        <w:pStyle w:val="ListParagraph"/>
-        <w:numPr>
-          <w:ilvl w:val="0"/>
-          <w:numId w:val="13"/>
-        </w:numPr>
-      </w:pPr>
-      <w:r>
-        <w:t>Highest Scorer</w:t>
-      </w:r>
-      <w:r>
-        <w:tab/>
-      </w:r>
-    </w:p>
-    <w:p>
-      <w:pPr>
-        <w:pStyle w:val="ListParagraph"/>
-        <w:numPr>
-          <w:ilvl w:val="1"/>
-          <w:numId w:val="13"/>
-        </w:numPr>
-      </w:pPr>
-      <w:r>
-        <w:t>Id</w:t>
-      </w:r>
-    </w:p>
-    <w:p>
-      <w:pPr>
-        <w:pStyle w:val="ListParagraph"/>
-        <w:numPr>
-          <w:ilvl w:val="1"/>
-          <w:numId w:val="13"/>
-        </w:numPr>
-      </w:pPr>
-      <w:r>
-        <w:t xml:space="preserve">Player Name </w:t>
-      </w:r>
-    </w:p>
-    <w:p>
-      <w:pPr>
-        <w:pStyle w:val="ListParagraph"/>
-        <w:numPr>
-          <w:ilvl w:val="1"/>
-          <w:numId w:val="13"/>
-        </w:numPr>
-      </w:pPr>
-      <w:r>
-        <w:t>Club</w:t>
-      </w:r>
-    </w:p>
-    <w:p>
-      <w:pPr>
-        <w:pStyle w:val="ListParagraph"/>
-        <w:numPr>
-          <w:ilvl w:val="1"/>
-          <w:numId w:val="13"/>
-        </w:numPr>
-      </w:pPr>
-      <w:r>
-        <w:t>Total Goals</w:t>
-      </w:r>
-    </w:p>
-    <w:p>
-      <w:pPr>
-        <w:pStyle w:val="ListParagraph"/>
-        <w:numPr>
-          <w:ilvl w:val="0"/>
-          <w:numId w:val="13"/>
-        </w:numPr>
-      </w:pPr>
-      <w:r>
-        <w:t>Red Card</w:t>
-      </w:r>
-    </w:p>
-    <w:p>
-      <w:pPr>
-        <w:pStyle w:val="ListParagraph"/>
-        <w:numPr>
-          <w:ilvl w:val="1"/>
-          <w:numId w:val="13"/>
-        </w:numPr>
-      </w:pPr>
-      <w:r>
-        <w:t>Id</w:t>
-      </w:r>
-    </w:p>
-    <w:p>
-      <w:pPr>
-        <w:pStyle w:val="ListParagraph"/>
-        <w:numPr>
-          <w:ilvl w:val="1"/>
-          <w:numId w:val="13"/>
-        </w:numPr>
-      </w:pPr>
-      <w:r>
-        <w:t>Player Name</w:t>
-      </w:r>
-    </w:p>
-    <w:p>
-      <w:pPr>
-        <w:pStyle w:val="ListParagraph"/>
-        <w:numPr>
-          <w:ilvl w:val="1"/>
-          <w:numId w:val="13"/>
-        </w:numPr>
-      </w:pPr>
-      <w:r>
-        <w:t>Club</w:t>
-      </w:r>
-    </w:p>
-    <w:p>
-      <w:pPr>
-        <w:pStyle w:val="ListParagraph"/>
-        <w:numPr>
-          <w:ilvl w:val="1"/>
-          <w:numId w:val="13"/>
-        </w:numPr>
-      </w:pPr>
-      <w:r>
-        <w:t>Total Cards</w:t>
-      </w:r>
-    </w:p>
-    <w:p>
-      <w:pPr>
-        <w:pStyle w:val="ListParagraph"/>
-        <w:numPr>
-          <w:ilvl w:val="0"/>
-          <w:numId w:val="17"/>
-        </w:numPr>
-      </w:pPr>
-      <w:r>
-        <w:t>Yellow Card</w:t>
-      </w:r>
-    </w:p>
-    <w:p>
-      <w:pPr>
-        <w:pStyle w:val="ListParagraph"/>
-        <w:numPr>
-          <w:ilvl w:val="1"/>
-          <w:numId w:val="17"/>
-        </w:numPr>
-      </w:pPr>
-      <w:r>
-        <w:t>Id</w:t>
-      </w:r>
-    </w:p>
-    <w:p>
-      <w:pPr>
-        <w:pStyle w:val="ListParagraph"/>
-        <w:numPr>
-          <w:ilvl w:val="1"/>
-          <w:numId w:val="17"/>
-        </w:numPr>
-      </w:pPr>
-      <w:r>
-        <w:t>Player Name</w:t>
-      </w:r>
-    </w:p>
-    <w:p>
-      <w:pPr>
-        <w:pStyle w:val="ListParagraph"/>
-        <w:numPr>
-          <w:ilvl w:val="1"/>
-          <w:numId w:val="17"/>
-        </w:numPr>
-      </w:pPr>
-      <w:r>
-        <w:t>Club</w:t>
-      </w:r>
-    </w:p>
-    <w:p>
-      <w:pPr>
-        <w:pStyle w:val="ListParagraph"/>
-        <w:numPr>
-          <w:ilvl w:val="1"/>
-          <w:numId w:val="17"/>
-        </w:numPr>
-      </w:pPr>
-      <w:r>
-        <w:t>Total Cards</w:t>
-      </w:r>
-    </w:p>
-    <w:p>
-      <w:pPr>
-        <w:pStyle w:val="ListParagraph"/>
-        <w:numPr>
-          <w:ilvl w:val="0"/>
-          <w:numId w:val="17"/>
-        </w:numPr>
-      </w:pPr>
-      <w:r>
-        <w:t>Actions:</w:t>
-      </w:r>
-    </w:p>
-    <w:p>
-      <w:pPr>
-        <w:pStyle w:val="ListParagraph"/>
-        <w:numPr>
-          <w:ilvl w:val="0"/>
-          <w:numId w:val="19"/>
-        </w:numPr>
-      </w:pPr>
-      <w:r>
-        <w:t xml:space="preserve">Views the </w:t>
-      </w:r>
-      <w:r>
-        <w:t>Statistics</w:t>
-      </w:r>
-    </w:p>
-    <w:p/>
+        <w:t xml:space="preserve"> </w:t>
+      </w:r>
+      <w:r>
+        <w:t>Further work</w:t>
+      </w:r>
+    </w:p>
     <w:p/>
     <w:p/>
     <w:p/>
@@ -2533,7 +1613,7 @@
             <w:bCs/>
             <w:noProof/>
           </w:rPr>
-          <w:t>1</w:t>
+          <w:t>2</w:t>
         </w:r>
         <w:r>
           <w:rPr>
@@ -2605,7 +1685,13 @@
       <w:rPr>
         <w:rFonts w:cs="Arial"/>
       </w:rPr>
-      <w:t xml:space="preserve">CS6PO5 </w:t>
+      <w:t>CU6051NA</w:t>
+    </w:r>
+    <w:r>
+      <w:rPr>
+        <w:rFonts w:cs="Arial"/>
+      </w:rPr>
+      <w:t xml:space="preserve"> </w:t>
     </w:r>
     <w:r>
       <w:rPr>
@@ -2654,12 +1740,7 @@
         <w:rFonts w:cs="Arial"/>
       </w:rPr>
       <w:tab/>
-    </w:r>
-    <w:r>
-      <w:rPr>
-        <w:rFonts w:cs="Arial"/>
-      </w:rPr>
-      <w:t>Final Year Project</w:t>
+      <w:t>Artificial Intelligence</w:t>
     </w:r>
   </w:p>
   <w:p>
@@ -2786,6 +1867,119 @@
     </w:lvl>
   </w:abstractNum>
   <w:abstractNum w:abstractNumId="1" w15:restartNumberingAfterBreak="0">
+    <w:nsid w:val="02AF1DAD"/>
+    <w:multiLevelType w:val="hybridMultilevel"/>
+    <w:tmpl w:val="16562AC4"/>
+    <w:lvl w:ilvl="0" w:tplc="72FA61E6">
+      <w:start w:val="20"/>
+      <w:numFmt w:val="bullet"/>
+      <w:lvlText w:val="-"/>
+      <w:lvlJc w:val="left"/>
+      <w:pPr>
+        <w:ind w:left="720" w:hanging="360"/>
+      </w:pPr>
+      <w:rPr>
+        <w:rFonts w:ascii="Arial" w:eastAsiaTheme="minorHAnsi" w:hAnsi="Arial" w:cs="Arial" w:hint="default"/>
+      </w:rPr>
+    </w:lvl>
+    <w:lvl w:ilvl="1" w:tplc="04090003" w:tentative="1">
+      <w:start w:val="1"/>
+      <w:numFmt w:val="bullet"/>
+      <w:lvlText w:val="o"/>
+      <w:lvlJc w:val="left"/>
+      <w:pPr>
+        <w:ind w:left="1440" w:hanging="360"/>
+      </w:pPr>
+      <w:rPr>
+        <w:rFonts w:ascii="Courier New" w:hAnsi="Courier New" w:cs="Courier New" w:hint="default"/>
+      </w:rPr>
+    </w:lvl>
+    <w:lvl w:ilvl="2" w:tplc="04090005" w:tentative="1">
+      <w:start w:val="1"/>
+      <w:numFmt w:val="bullet"/>
+      <w:lvlText w:val=""/>
+      <w:lvlJc w:val="left"/>
+      <w:pPr>
+        <w:ind w:left="2160" w:hanging="360"/>
+      </w:pPr>
+      <w:rPr>
+        <w:rFonts w:ascii="Wingdings" w:hAnsi="Wingdings" w:hint="default"/>
+      </w:rPr>
+    </w:lvl>
+    <w:lvl w:ilvl="3" w:tplc="04090001" w:tentative="1">
+      <w:start w:val="1"/>
+      <w:numFmt w:val="bullet"/>
+      <w:lvlText w:val=""/>
+      <w:lvlJc w:val="left"/>
+      <w:pPr>
+        <w:ind w:left="2880" w:hanging="360"/>
+      </w:pPr>
+      <w:rPr>
+        <w:rFonts w:ascii="Symbol" w:hAnsi="Symbol" w:hint="default"/>
+      </w:rPr>
+    </w:lvl>
+    <w:lvl w:ilvl="4" w:tplc="04090003" w:tentative="1">
+      <w:start w:val="1"/>
+      <w:numFmt w:val="bullet"/>
+      <w:lvlText w:val="o"/>
+      <w:lvlJc w:val="left"/>
+      <w:pPr>
+        <w:ind w:left="3600" w:hanging="360"/>
+      </w:pPr>
+      <w:rPr>
+        <w:rFonts w:ascii="Courier New" w:hAnsi="Courier New" w:cs="Courier New" w:hint="default"/>
+      </w:rPr>
+    </w:lvl>
+    <w:lvl w:ilvl="5" w:tplc="04090005" w:tentative="1">
+      <w:start w:val="1"/>
+      <w:numFmt w:val="bullet"/>
+      <w:lvlText w:val=""/>
+      <w:lvlJc w:val="left"/>
+      <w:pPr>
+        <w:ind w:left="4320" w:hanging="360"/>
+      </w:pPr>
+      <w:rPr>
+        <w:rFonts w:ascii="Wingdings" w:hAnsi="Wingdings" w:hint="default"/>
+      </w:rPr>
+    </w:lvl>
+    <w:lvl w:ilvl="6" w:tplc="04090001" w:tentative="1">
+      <w:start w:val="1"/>
+      <w:numFmt w:val="bullet"/>
+      <w:lvlText w:val=""/>
+      <w:lvlJc w:val="left"/>
+      <w:pPr>
+        <w:ind w:left="5040" w:hanging="360"/>
+      </w:pPr>
+      <w:rPr>
+        <w:rFonts w:ascii="Symbol" w:hAnsi="Symbol" w:hint="default"/>
+      </w:rPr>
+    </w:lvl>
+    <w:lvl w:ilvl="7" w:tplc="04090003" w:tentative="1">
+      <w:start w:val="1"/>
+      <w:numFmt w:val="bullet"/>
+      <w:lvlText w:val="o"/>
+      <w:lvlJc w:val="left"/>
+      <w:pPr>
+        <w:ind w:left="5760" w:hanging="360"/>
+      </w:pPr>
+      <w:rPr>
+        <w:rFonts w:ascii="Courier New" w:hAnsi="Courier New" w:cs="Courier New" w:hint="default"/>
+      </w:rPr>
+    </w:lvl>
+    <w:lvl w:ilvl="8" w:tplc="04090005" w:tentative="1">
+      <w:start w:val="1"/>
+      <w:numFmt w:val="bullet"/>
+      <w:lvlText w:val=""/>
+      <w:lvlJc w:val="left"/>
+      <w:pPr>
+        <w:ind w:left="6480" w:hanging="360"/>
+      </w:pPr>
+      <w:rPr>
+        <w:rFonts w:ascii="Wingdings" w:hAnsi="Wingdings" w:hint="default"/>
+      </w:rPr>
+    </w:lvl>
+  </w:abstractNum>
+  <w:abstractNum w:abstractNumId="2" w15:restartNumberingAfterBreak="0">
     <w:nsid w:val="051B06C9"/>
     <w:multiLevelType w:val="hybridMultilevel"/>
     <w:tmpl w:val="D72896BC"/>
@@ -2898,7 +2092,7 @@
       </w:rPr>
     </w:lvl>
   </w:abstractNum>
-  <w:abstractNum w:abstractNumId="2" w15:restartNumberingAfterBreak="0">
+  <w:abstractNum w:abstractNumId="3" w15:restartNumberingAfterBreak="0">
     <w:nsid w:val="07027E57"/>
     <w:multiLevelType w:val="hybridMultilevel"/>
     <w:tmpl w:val="6CCA1814"/>
@@ -3011,7 +2205,7 @@
       </w:rPr>
     </w:lvl>
   </w:abstractNum>
-  <w:abstractNum w:abstractNumId="3" w15:restartNumberingAfterBreak="0">
+  <w:abstractNum w:abstractNumId="4" w15:restartNumberingAfterBreak="0">
     <w:nsid w:val="13C34638"/>
     <w:multiLevelType w:val="multilevel"/>
     <w:tmpl w:val="13C34638"/>
@@ -3124,7 +2318,7 @@
       </w:rPr>
     </w:lvl>
   </w:abstractNum>
-  <w:abstractNum w:abstractNumId="4" w15:restartNumberingAfterBreak="0">
+  <w:abstractNum w:abstractNumId="5" w15:restartNumberingAfterBreak="0">
     <w:nsid w:val="1C2B664F"/>
     <w:multiLevelType w:val="hybridMultilevel"/>
     <w:tmpl w:val="7A323A02"/>
@@ -3237,7 +2431,7 @@
       </w:rPr>
     </w:lvl>
   </w:abstractNum>
-  <w:abstractNum w:abstractNumId="5" w15:restartNumberingAfterBreak="0">
+  <w:abstractNum w:abstractNumId="6" w15:restartNumberingAfterBreak="0">
     <w:nsid w:val="233430DF"/>
     <w:multiLevelType w:val="hybridMultilevel"/>
     <w:tmpl w:val="9140D45C"/>
@@ -3350,7 +2544,7 @@
       </w:rPr>
     </w:lvl>
   </w:abstractNum>
-  <w:abstractNum w:abstractNumId="6" w15:restartNumberingAfterBreak="0">
+  <w:abstractNum w:abstractNumId="7" w15:restartNumberingAfterBreak="0">
     <w:nsid w:val="29C0645E"/>
     <w:multiLevelType w:val="hybridMultilevel"/>
     <w:tmpl w:val="02049012"/>
@@ -3463,7 +2657,7 @@
       </w:rPr>
     </w:lvl>
   </w:abstractNum>
-  <w:abstractNum w:abstractNumId="7" w15:restartNumberingAfterBreak="0">
+  <w:abstractNum w:abstractNumId="8" w15:restartNumberingAfterBreak="0">
     <w:nsid w:val="3FDB62D8"/>
     <w:multiLevelType w:val="hybridMultilevel"/>
     <w:tmpl w:val="91CE07C2"/>
@@ -3576,7 +2770,7 @@
       </w:rPr>
     </w:lvl>
   </w:abstractNum>
-  <w:abstractNum w:abstractNumId="8" w15:restartNumberingAfterBreak="0">
+  <w:abstractNum w:abstractNumId="9" w15:restartNumberingAfterBreak="0">
     <w:nsid w:val="433F11C2"/>
     <w:multiLevelType w:val="hybridMultilevel"/>
     <w:tmpl w:val="B1E4E6B0"/>
@@ -3689,7 +2883,7 @@
       </w:rPr>
     </w:lvl>
   </w:abstractNum>
-  <w:abstractNum w:abstractNumId="9" w15:restartNumberingAfterBreak="0">
+  <w:abstractNum w:abstractNumId="10" w15:restartNumberingAfterBreak="0">
     <w:nsid w:val="48E52DF0"/>
     <w:multiLevelType w:val="hybridMultilevel"/>
     <w:tmpl w:val="BEF0705A"/>
@@ -3802,7 +2996,7 @@
       </w:rPr>
     </w:lvl>
   </w:abstractNum>
-  <w:abstractNum w:abstractNumId="10" w15:restartNumberingAfterBreak="0">
+  <w:abstractNum w:abstractNumId="11" w15:restartNumberingAfterBreak="0">
     <w:nsid w:val="4D13171D"/>
     <w:multiLevelType w:val="hybridMultilevel"/>
     <w:tmpl w:val="E9F27C7A"/>
@@ -3915,7 +3109,7 @@
       </w:rPr>
     </w:lvl>
   </w:abstractNum>
-  <w:abstractNum w:abstractNumId="11" w15:restartNumberingAfterBreak="0">
+  <w:abstractNum w:abstractNumId="12" w15:restartNumberingAfterBreak="0">
     <w:nsid w:val="515743D8"/>
     <w:multiLevelType w:val="hybridMultilevel"/>
     <w:tmpl w:val="D084CDE0"/>
@@ -4028,7 +3222,7 @@
       </w:rPr>
     </w:lvl>
   </w:abstractNum>
-  <w:abstractNum w:abstractNumId="12" w15:restartNumberingAfterBreak="0">
+  <w:abstractNum w:abstractNumId="13" w15:restartNumberingAfterBreak="0">
     <w:nsid w:val="576046E0"/>
     <w:multiLevelType w:val="hybridMultilevel"/>
     <w:tmpl w:val="7C962566"/>
@@ -4141,7 +3335,7 @@
       </w:rPr>
     </w:lvl>
   </w:abstractNum>
-  <w:abstractNum w:abstractNumId="13" w15:restartNumberingAfterBreak="0">
+  <w:abstractNum w:abstractNumId="14" w15:restartNumberingAfterBreak="0">
     <w:nsid w:val="6611693B"/>
     <w:multiLevelType w:val="hybridMultilevel"/>
     <w:tmpl w:val="C79EABC2"/>
@@ -4254,7 +3448,7 @@
       </w:rPr>
     </w:lvl>
   </w:abstractNum>
-  <w:abstractNum w:abstractNumId="14" w15:restartNumberingAfterBreak="0">
+  <w:abstractNum w:abstractNumId="15" w15:restartNumberingAfterBreak="0">
     <w:nsid w:val="69400E88"/>
     <w:multiLevelType w:val="hybridMultilevel"/>
     <w:tmpl w:val="5FB62128"/>
@@ -4367,7 +3561,7 @@
       </w:rPr>
     </w:lvl>
   </w:abstractNum>
-  <w:abstractNum w:abstractNumId="15" w15:restartNumberingAfterBreak="0">
+  <w:abstractNum w:abstractNumId="16" w15:restartNumberingAfterBreak="0">
     <w:nsid w:val="6B782FC0"/>
     <w:multiLevelType w:val="multilevel"/>
     <w:tmpl w:val="6B782FC0"/>
@@ -4480,7 +3674,7 @@
       </w:rPr>
     </w:lvl>
   </w:abstractNum>
-  <w:abstractNum w:abstractNumId="16" w15:restartNumberingAfterBreak="0">
+  <w:abstractNum w:abstractNumId="17" w15:restartNumberingAfterBreak="0">
     <w:nsid w:val="74041DD3"/>
     <w:multiLevelType w:val="hybridMultilevel"/>
     <w:tmpl w:val="6B66BD8C"/>
@@ -4593,7 +3787,7 @@
       </w:rPr>
     </w:lvl>
   </w:abstractNum>
-  <w:abstractNum w:abstractNumId="17" w15:restartNumberingAfterBreak="0">
+  <w:abstractNum w:abstractNumId="18" w15:restartNumberingAfterBreak="0">
     <w:nsid w:val="75046E8B"/>
     <w:multiLevelType w:val="hybridMultilevel"/>
     <w:tmpl w:val="57F017C0"/>
@@ -4706,7 +3900,7 @@
       </w:rPr>
     </w:lvl>
   </w:abstractNum>
-  <w:abstractNum w:abstractNumId="18" w15:restartNumberingAfterBreak="0">
+  <w:abstractNum w:abstractNumId="19" w15:restartNumberingAfterBreak="0">
     <w:nsid w:val="7A240820"/>
     <w:multiLevelType w:val="multilevel"/>
     <w:tmpl w:val="B9162188"/>
@@ -4828,61 +4022,64 @@
     </w:lvl>
   </w:abstractNum>
   <w:num w:numId="1">
-    <w:abstractNumId w:val="15"/>
+    <w:abstractNumId w:val="16"/>
   </w:num>
   <w:num w:numId="2">
-    <w:abstractNumId w:val="3"/>
+    <w:abstractNumId w:val="4"/>
   </w:num>
   <w:num w:numId="3">
+    <w:abstractNumId w:val="19"/>
+  </w:num>
+  <w:num w:numId="4">
+    <w:abstractNumId w:val="9"/>
+  </w:num>
+  <w:num w:numId="5">
     <w:abstractNumId w:val="18"/>
   </w:num>
-  <w:num w:numId="4">
-    <w:abstractNumId w:val="8"/>
-  </w:num>
-  <w:num w:numId="5">
-    <w:abstractNumId w:val="17"/>
-  </w:num>
   <w:num w:numId="6">
-    <w:abstractNumId w:val="5"/>
+    <w:abstractNumId w:val="6"/>
   </w:num>
   <w:num w:numId="7">
     <w:abstractNumId w:val="0"/>
   </w:num>
   <w:num w:numId="8">
+    <w:abstractNumId w:val="14"/>
+  </w:num>
+  <w:num w:numId="9">
+    <w:abstractNumId w:val="15"/>
+  </w:num>
+  <w:num w:numId="10">
+    <w:abstractNumId w:val="3"/>
+  </w:num>
+  <w:num w:numId="11">
+    <w:abstractNumId w:val="12"/>
+  </w:num>
+  <w:num w:numId="12">
     <w:abstractNumId w:val="13"/>
   </w:num>
-  <w:num w:numId="9">
-    <w:abstractNumId w:val="14"/>
+  <w:num w:numId="13">
+    <w:abstractNumId w:val="7"/>
   </w:num>
-  <w:num w:numId="10">
+  <w:num w:numId="14">
+    <w:abstractNumId w:val="8"/>
+  </w:num>
+  <w:num w:numId="15">
+    <w:abstractNumId w:val="11"/>
+  </w:num>
+  <w:num w:numId="16">
+    <w:abstractNumId w:val="5"/>
+  </w:num>
+  <w:num w:numId="17">
+    <w:abstractNumId w:val="17"/>
+  </w:num>
+  <w:num w:numId="18">
     <w:abstractNumId w:val="2"/>
   </w:num>
-  <w:num w:numId="11">
-    <w:abstractNumId w:val="11"/>
-  </w:num>
-  <w:num w:numId="12">
-    <w:abstractNumId w:val="12"/>
-  </w:num>
-  <w:num w:numId="13">
-    <w:abstractNumId w:val="6"/>
-  </w:num>
-  <w:num w:numId="14">
-    <w:abstractNumId w:val="7"/>
-  </w:num>
-  <w:num w:numId="15">
+  <w:num w:numId="19">
     <w:abstractNumId w:val="10"/>
   </w:num>
-  <w:num w:numId="16">
-    <w:abstractNumId w:val="4"/>
-  </w:num>
-  <w:num w:numId="17">
-    <w:abstractNumId w:val="16"/>
-  </w:num>
-  <w:num w:numId="18">
+  <w:num w:numId="20">
     <w:abstractNumId w:val="1"/>
-  </w:num>
-  <w:num w:numId="19">
-    <w:abstractNumId w:val="9"/>
   </w:num>
 </w:numbering>
 </file>
@@ -5706,6 +4903,27 @@
       <w:contextualSpacing/>
     </w:pPr>
   </w:style>
+  <w:style w:type="paragraph" w:styleId="TOCHeading">
+    <w:name w:val="TOC Heading"/>
+    <w:basedOn w:val="Heading1"/>
+    <w:next w:val="Normal"/>
+    <w:uiPriority w:val="39"/>
+    <w:unhideWhenUsed/>
+    <w:qFormat/>
+    <w:rsid w:val="004B46DF"/>
+    <w:pPr>
+      <w:spacing w:before="240" w:line="259" w:lineRule="auto"/>
+      <w:outlineLvl w:val="9"/>
+    </w:pPr>
+    <w:rPr>
+      <w:rFonts w:asciiTheme="majorHAnsi" w:hAnsiTheme="majorHAnsi"/>
+      <w:b w:val="0"/>
+      <w:bCs w:val="0"/>
+      <w:sz w:val="32"/>
+      <w:szCs w:val="32"/>
+      <w:lang w:val="en-US"/>
+    </w:rPr>
+  </w:style>
 </w:styles>
 </file>
 
@@ -6019,7 +5237,7 @@
 </file>
 
 <file path=customXml/itemProps2.xml><?xml version="1.0" encoding="utf-8"?>
-<ds:datastoreItem xmlns:ds="http://schemas.openxmlformats.org/officeDocument/2006/customXml" ds:itemID="{57E6BD91-F7BB-4918-9A9F-25D1A1429F1F}">
+<ds:datastoreItem xmlns:ds="http://schemas.openxmlformats.org/officeDocument/2006/customXml" ds:itemID="{CEFA2220-194C-4560-9C65-8D52A070CF9B}">
   <ds:schemaRefs>
     <ds:schemaRef ds:uri="http://schemas.openxmlformats.org/officeDocument/2006/bibliography"/>
   </ds:schemaRefs>

</xml_diff>